<commit_message>
added documentation - final
</commit_message>
<xml_diff>
--- a/project doc/LMDB Project Report.docx
+++ b/project doc/LMDB Project Report.docx
@@ -679,7 +679,7 @@
           <w:r>
             <w:fldChar w:fldCharType="separate"/>
           </w:r>
-          <w:hyperlink w:anchor="_Toc144258095" w:history="1">
+          <w:hyperlink w:anchor="_Toc144360496" w:history="1">
             <w:r>
               <w:rPr>
                 <w:rStyle w:val="Hyperlink"/>
@@ -729,7 +729,7 @@
                 <w:noProof/>
                 <w:webHidden/>
               </w:rPr>
-              <w:instrText xml:space="preserve"> PAGEREF _Toc144258095 \h </w:instrText>
+              <w:instrText xml:space="preserve"> PAGEREF _Toc144360496 \h </w:instrText>
             </w:r>
             <w:r>
               <w:rPr>
@@ -779,7 +779,7 @@
               <w14:ligatures w14:val="standardContextual"/>
             </w:rPr>
           </w:pPr>
-          <w:hyperlink w:anchor="_Toc144258096" w:history="1">
+          <w:hyperlink w:anchor="_Toc144360497" w:history="1">
             <w:r>
               <w:rPr>
                 <w:rStyle w:val="Hyperlink"/>
@@ -829,7 +829,7 @@
                 <w:noProof/>
                 <w:webHidden/>
               </w:rPr>
-              <w:instrText xml:space="preserve"> PAGEREF _Toc144258096 \h </w:instrText>
+              <w:instrText xml:space="preserve"> PAGEREF _Toc144360497 \h </w:instrText>
             </w:r>
             <w:r>
               <w:rPr>
@@ -879,7 +879,7 @@
               <w14:ligatures w14:val="standardContextual"/>
             </w:rPr>
           </w:pPr>
-          <w:hyperlink w:anchor="_Toc144258097" w:history="1">
+          <w:hyperlink w:anchor="_Toc144360498" w:history="1">
             <w:r>
               <w:rPr>
                 <w:rStyle w:val="Hyperlink"/>
@@ -929,7 +929,7 @@
                 <w:noProof/>
                 <w:webHidden/>
               </w:rPr>
-              <w:instrText xml:space="preserve"> PAGEREF _Toc144258097 \h </w:instrText>
+              <w:instrText xml:space="preserve"> PAGEREF _Toc144360498 \h </w:instrText>
             </w:r>
             <w:r>
               <w:rPr>
@@ -977,7 +977,7 @@
               <w14:ligatures w14:val="standardContextual"/>
             </w:rPr>
           </w:pPr>
-          <w:hyperlink w:anchor="_Toc144258098" w:history="1">
+          <w:hyperlink w:anchor="_Toc144360499" w:history="1">
             <w:r>
               <w:rPr>
                 <w:rStyle w:val="Hyperlink"/>
@@ -1025,7 +1025,7 @@
                 <w:noProof/>
                 <w:webHidden/>
               </w:rPr>
-              <w:instrText xml:space="preserve"> PAGEREF _Toc144258098 \h </w:instrText>
+              <w:instrText xml:space="preserve"> PAGEREF _Toc144360499 \h </w:instrText>
             </w:r>
             <w:r>
               <w:rPr>
@@ -1073,7 +1073,7 @@
               <w14:ligatures w14:val="standardContextual"/>
             </w:rPr>
           </w:pPr>
-          <w:hyperlink w:anchor="_Toc144258099" w:history="1">
+          <w:hyperlink w:anchor="_Toc144360500" w:history="1">
             <w:r>
               <w:rPr>
                 <w:rStyle w:val="Hyperlink"/>
@@ -1121,7 +1121,7 @@
                 <w:noProof/>
                 <w:webHidden/>
               </w:rPr>
-              <w:instrText xml:space="preserve"> PAGEREF _Toc144258099 \h </w:instrText>
+              <w:instrText xml:space="preserve"> PAGEREF _Toc144360500 \h </w:instrText>
             </w:r>
             <w:r>
               <w:rPr>
@@ -1169,7 +1169,7 @@
               <w14:ligatures w14:val="standardContextual"/>
             </w:rPr>
           </w:pPr>
-          <w:hyperlink w:anchor="_Toc144258100" w:history="1">
+          <w:hyperlink w:anchor="_Toc144360501" w:history="1">
             <w:r>
               <w:rPr>
                 <w:rStyle w:val="Hyperlink"/>
@@ -1217,7 +1217,7 @@
                 <w:noProof/>
                 <w:webHidden/>
               </w:rPr>
-              <w:instrText xml:space="preserve"> PAGEREF _Toc144258100 \h </w:instrText>
+              <w:instrText xml:space="preserve"> PAGEREF _Toc144360501 \h </w:instrText>
             </w:r>
             <w:r>
               <w:rPr>
@@ -1237,7 +1237,7 @@
                 <w:noProof/>
                 <w:webHidden/>
               </w:rPr>
-              <w:t>11</w:t>
+              <w:t>10</w:t>
             </w:r>
             <w:r>
               <w:rPr>
@@ -1267,7 +1267,7 @@
               <w14:ligatures w14:val="standardContextual"/>
             </w:rPr>
           </w:pPr>
-          <w:hyperlink w:anchor="_Toc144258101" w:history="1">
+          <w:hyperlink w:anchor="_Toc144360502" w:history="1">
             <w:r>
               <w:rPr>
                 <w:rStyle w:val="Hyperlink"/>
@@ -1317,7 +1317,7 @@
                 <w:noProof/>
                 <w:webHidden/>
               </w:rPr>
-              <w:instrText xml:space="preserve"> PAGEREF _Toc144258101 \h </w:instrText>
+              <w:instrText xml:space="preserve"> PAGEREF _Toc144360502 \h </w:instrText>
             </w:r>
             <w:r>
               <w:rPr>
@@ -1337,7 +1337,7 @@
                 <w:noProof/>
                 <w:webHidden/>
               </w:rPr>
-              <w:t>14</w:t>
+              <w:t>13</w:t>
             </w:r>
             <w:r>
               <w:rPr>
@@ -1365,7 +1365,7 @@
               <w14:ligatures w14:val="standardContextual"/>
             </w:rPr>
           </w:pPr>
-          <w:hyperlink w:anchor="_Toc144258102" w:history="1">
+          <w:hyperlink w:anchor="_Toc144360503" w:history="1">
             <w:r>
               <w:rPr>
                 <w:rStyle w:val="Hyperlink"/>
@@ -1413,7 +1413,7 @@
                 <w:noProof/>
                 <w:webHidden/>
               </w:rPr>
-              <w:instrText xml:space="preserve"> PAGEREF _Toc144258102 \h </w:instrText>
+              <w:instrText xml:space="preserve"> PAGEREF _Toc144360503 \h </w:instrText>
             </w:r>
             <w:r>
               <w:rPr>
@@ -1433,7 +1433,7 @@
                 <w:noProof/>
                 <w:webHidden/>
               </w:rPr>
-              <w:t>14</w:t>
+              <w:t>13</w:t>
             </w:r>
             <w:r>
               <w:rPr>
@@ -1461,7 +1461,7 @@
               <w14:ligatures w14:val="standardContextual"/>
             </w:rPr>
           </w:pPr>
-          <w:hyperlink w:anchor="_Toc144258103" w:history="1">
+          <w:hyperlink w:anchor="_Toc144360504" w:history="1">
             <w:r>
               <w:rPr>
                 <w:rStyle w:val="Hyperlink"/>
@@ -1509,7 +1509,7 @@
                 <w:noProof/>
                 <w:webHidden/>
               </w:rPr>
-              <w:instrText xml:space="preserve"> PAGEREF _Toc144258103 \h </w:instrText>
+              <w:instrText xml:space="preserve"> PAGEREF _Toc144360504 \h </w:instrText>
             </w:r>
             <w:r>
               <w:rPr>
@@ -1529,7 +1529,7 @@
                 <w:noProof/>
                 <w:webHidden/>
               </w:rPr>
-              <w:t>18</w:t>
+              <w:t>16</w:t>
             </w:r>
             <w:r>
               <w:rPr>
@@ -1557,7 +1557,7 @@
               <w14:ligatures w14:val="standardContextual"/>
             </w:rPr>
           </w:pPr>
-          <w:hyperlink w:anchor="_Toc144258104" w:history="1">
+          <w:hyperlink w:anchor="_Toc144360505" w:history="1">
             <w:r>
               <w:rPr>
                 <w:rStyle w:val="Hyperlink"/>
@@ -1605,7 +1605,7 @@
                 <w:noProof/>
                 <w:webHidden/>
               </w:rPr>
-              <w:instrText xml:space="preserve"> PAGEREF _Toc144258104 \h </w:instrText>
+              <w:instrText xml:space="preserve"> PAGEREF _Toc144360505 \h </w:instrText>
             </w:r>
             <w:r>
               <w:rPr>
@@ -1625,7 +1625,7 @@
                 <w:noProof/>
                 <w:webHidden/>
               </w:rPr>
-              <w:t>19</w:t>
+              <w:t>17</w:t>
             </w:r>
             <w:r>
               <w:rPr>
@@ -1653,7 +1653,7 @@
               <w14:ligatures w14:val="standardContextual"/>
             </w:rPr>
           </w:pPr>
-          <w:hyperlink w:anchor="_Toc144258105" w:history="1">
+          <w:hyperlink w:anchor="_Toc144360506" w:history="1">
             <w:r>
               <w:rPr>
                 <w:rStyle w:val="Hyperlink"/>
@@ -1701,7 +1701,7 @@
                 <w:noProof/>
                 <w:webHidden/>
               </w:rPr>
-              <w:instrText xml:space="preserve"> PAGEREF _Toc144258105 \h </w:instrText>
+              <w:instrText xml:space="preserve"> PAGEREF _Toc144360506 \h </w:instrText>
             </w:r>
             <w:r>
               <w:rPr>
@@ -1721,7 +1721,7 @@
                 <w:noProof/>
                 <w:webHidden/>
               </w:rPr>
-              <w:t>22</w:t>
+              <w:t>21</w:t>
             </w:r>
             <w:r>
               <w:rPr>
@@ -1751,7 +1751,7 @@
               <w14:ligatures w14:val="standardContextual"/>
             </w:rPr>
           </w:pPr>
-          <w:hyperlink w:anchor="_Toc144258106" w:history="1">
+          <w:hyperlink w:anchor="_Toc144360507" w:history="1">
             <w:r>
               <w:rPr>
                 <w:rStyle w:val="Hyperlink"/>
@@ -1780,7 +1780,7 @@
                 <w:rFonts w:ascii="Times New Roman" w:hAnsi="Times New Roman"/>
                 <w:noProof/>
               </w:rPr>
-              <w:t>Implementation</w:t>
+              <w:t>Implementation and Results</w:t>
             </w:r>
             <w:r>
               <w:rPr>
@@ -1801,7 +1801,7 @@
                 <w:noProof/>
                 <w:webHidden/>
               </w:rPr>
-              <w:instrText xml:space="preserve"> PAGEREF _Toc144258106 \h </w:instrText>
+              <w:instrText xml:space="preserve"> PAGEREF _Toc144360507 \h </w:instrText>
             </w:r>
             <w:r>
               <w:rPr>
@@ -1821,7 +1821,7 @@
                 <w:noProof/>
                 <w:webHidden/>
               </w:rPr>
-              <w:t>23</w:t>
+              <w:t>22</w:t>
             </w:r>
             <w:r>
               <w:rPr>
@@ -1849,7 +1849,7 @@
               <w14:ligatures w14:val="standardContextual"/>
             </w:rPr>
           </w:pPr>
-          <w:hyperlink w:anchor="_Toc144258107" w:history="1">
+          <w:hyperlink w:anchor="_Toc144360508" w:history="1">
             <w:r>
               <w:rPr>
                 <w:rStyle w:val="Hyperlink"/>
@@ -1876,7 +1876,7 @@
                 <w:rFonts w:eastAsiaTheme="majorEastAsia"/>
                 <w:noProof/>
               </w:rPr>
-              <w:t>CRUD operations</w:t>
+              <w:t>PC Components (Evaluation Functions)</w:t>
             </w:r>
             <w:r>
               <w:rPr>
@@ -1897,7 +1897,7 @@
                 <w:noProof/>
                 <w:webHidden/>
               </w:rPr>
-              <w:instrText xml:space="preserve"> PAGEREF _Toc144258107 \h </w:instrText>
+              <w:instrText xml:space="preserve"> PAGEREF _Toc144360508 \h </w:instrText>
             </w:r>
             <w:r>
               <w:rPr>
@@ -1918,6 +1918,298 @@
                 <w:webHidden/>
               </w:rPr>
               <w:t>23</w:t>
+            </w:r>
+            <w:r>
+              <w:rPr>
+                <w:noProof/>
+                <w:webHidden/>
+              </w:rPr>
+              <w:fldChar w:fldCharType="end"/>
+            </w:r>
+          </w:hyperlink>
+        </w:p>
+        <w:p>
+          <w:pPr>
+            <w:pStyle w:val="Sumrio2"/>
+            <w:tabs>
+              <w:tab w:val="left" w:pos="880"/>
+              <w:tab w:val="right" w:leader="dot" w:pos="8494"/>
+            </w:tabs>
+            <w:rPr>
+              <w:rFonts w:asciiTheme="minorHAnsi" w:eastAsiaTheme="minorEastAsia" w:hAnsiTheme="minorHAnsi" w:cstheme="minorBidi"/>
+              <w:noProof/>
+              <w:kern w:val="2"/>
+              <w:sz w:val="22"/>
+              <w:szCs w:val="22"/>
+              <w:lang w:val="pt-BR"/>
+              <w14:ligatures w14:val="standardContextual"/>
+            </w:rPr>
+          </w:pPr>
+          <w:hyperlink w:anchor="_Toc144360509" w:history="1">
+            <w:r>
+              <w:rPr>
+                <w:rStyle w:val="Hyperlink"/>
+                <w:rFonts w:eastAsiaTheme="majorEastAsia"/>
+                <w:noProof/>
+              </w:rPr>
+              <w:t>5.2</w:t>
+            </w:r>
+            <w:r>
+              <w:rPr>
+                <w:rFonts w:asciiTheme="minorHAnsi" w:eastAsiaTheme="minorEastAsia" w:hAnsiTheme="minorHAnsi" w:cstheme="minorBidi"/>
+                <w:noProof/>
+                <w:kern w:val="2"/>
+                <w:sz w:val="22"/>
+                <w:szCs w:val="22"/>
+                <w:lang w:val="pt-BR"/>
+                <w14:ligatures w14:val="standardContextual"/>
+              </w:rPr>
+              <w:tab/>
+            </w:r>
+            <w:r>
+              <w:rPr>
+                <w:rStyle w:val="Hyperlink"/>
+                <w:rFonts w:eastAsiaTheme="majorEastAsia"/>
+                <w:noProof/>
+              </w:rPr>
+              <w:t>Reviews and PC games requirements (Browsing Functions)</w:t>
+            </w:r>
+            <w:r>
+              <w:rPr>
+                <w:noProof/>
+                <w:webHidden/>
+              </w:rPr>
+              <w:tab/>
+            </w:r>
+            <w:r>
+              <w:rPr>
+                <w:noProof/>
+                <w:webHidden/>
+              </w:rPr>
+              <w:fldChar w:fldCharType="begin"/>
+            </w:r>
+            <w:r>
+              <w:rPr>
+                <w:noProof/>
+                <w:webHidden/>
+              </w:rPr>
+              <w:instrText xml:space="preserve"> PAGEREF _Toc144360509 \h </w:instrText>
+            </w:r>
+            <w:r>
+              <w:rPr>
+                <w:noProof/>
+                <w:webHidden/>
+              </w:rPr>
+            </w:r>
+            <w:r>
+              <w:rPr>
+                <w:noProof/>
+                <w:webHidden/>
+              </w:rPr>
+              <w:fldChar w:fldCharType="separate"/>
+            </w:r>
+            <w:r>
+              <w:rPr>
+                <w:noProof/>
+                <w:webHidden/>
+              </w:rPr>
+              <w:t>28</w:t>
+            </w:r>
+            <w:r>
+              <w:rPr>
+                <w:noProof/>
+                <w:webHidden/>
+              </w:rPr>
+              <w:fldChar w:fldCharType="end"/>
+            </w:r>
+          </w:hyperlink>
+        </w:p>
+        <w:p>
+          <w:pPr>
+            <w:pStyle w:val="Sumrio2"/>
+            <w:tabs>
+              <w:tab w:val="left" w:pos="880"/>
+              <w:tab w:val="right" w:leader="dot" w:pos="8494"/>
+            </w:tabs>
+            <w:rPr>
+              <w:rFonts w:asciiTheme="minorHAnsi" w:eastAsiaTheme="minorEastAsia" w:hAnsiTheme="minorHAnsi" w:cstheme="minorBidi"/>
+              <w:noProof/>
+              <w:kern w:val="2"/>
+              <w:sz w:val="22"/>
+              <w:szCs w:val="22"/>
+              <w:lang w:val="pt-BR"/>
+              <w14:ligatures w14:val="standardContextual"/>
+            </w:rPr>
+          </w:pPr>
+          <w:hyperlink w:anchor="_Toc144360510" w:history="1">
+            <w:r>
+              <w:rPr>
+                <w:rStyle w:val="Hyperlink"/>
+                <w:rFonts w:eastAsiaTheme="majorEastAsia"/>
+                <w:noProof/>
+              </w:rPr>
+              <w:t>5.3</w:t>
+            </w:r>
+            <w:r>
+              <w:rPr>
+                <w:rFonts w:asciiTheme="minorHAnsi" w:eastAsiaTheme="minorEastAsia" w:hAnsiTheme="minorHAnsi" w:cstheme="minorBidi"/>
+                <w:noProof/>
+                <w:kern w:val="2"/>
+                <w:sz w:val="22"/>
+                <w:szCs w:val="22"/>
+                <w:lang w:val="pt-BR"/>
+                <w14:ligatures w14:val="standardContextual"/>
+              </w:rPr>
+              <w:tab/>
+            </w:r>
+            <w:r>
+              <w:rPr>
+                <w:rStyle w:val="Hyperlink"/>
+                <w:rFonts w:eastAsiaTheme="majorEastAsia"/>
+                <w:noProof/>
+              </w:rPr>
+              <w:t>Statistics (Additional Functions)</w:t>
+            </w:r>
+            <w:r>
+              <w:rPr>
+                <w:noProof/>
+                <w:webHidden/>
+              </w:rPr>
+              <w:tab/>
+            </w:r>
+            <w:r>
+              <w:rPr>
+                <w:noProof/>
+                <w:webHidden/>
+              </w:rPr>
+              <w:fldChar w:fldCharType="begin"/>
+            </w:r>
+            <w:r>
+              <w:rPr>
+                <w:noProof/>
+                <w:webHidden/>
+              </w:rPr>
+              <w:instrText xml:space="preserve"> PAGEREF _Toc144360510 \h </w:instrText>
+            </w:r>
+            <w:r>
+              <w:rPr>
+                <w:noProof/>
+                <w:webHidden/>
+              </w:rPr>
+            </w:r>
+            <w:r>
+              <w:rPr>
+                <w:noProof/>
+                <w:webHidden/>
+              </w:rPr>
+              <w:fldChar w:fldCharType="separate"/>
+            </w:r>
+            <w:r>
+              <w:rPr>
+                <w:noProof/>
+                <w:webHidden/>
+              </w:rPr>
+              <w:t>34</w:t>
+            </w:r>
+            <w:r>
+              <w:rPr>
+                <w:noProof/>
+                <w:webHidden/>
+              </w:rPr>
+              <w:fldChar w:fldCharType="end"/>
+            </w:r>
+          </w:hyperlink>
+        </w:p>
+        <w:p>
+          <w:pPr>
+            <w:pStyle w:val="Sumrio1"/>
+            <w:tabs>
+              <w:tab w:val="left" w:pos="660"/>
+              <w:tab w:val="right" w:leader="dot" w:pos="8494"/>
+            </w:tabs>
+            <w:rPr>
+              <w:rFonts w:asciiTheme="minorHAnsi" w:eastAsiaTheme="minorEastAsia" w:hAnsiTheme="minorHAnsi" w:cstheme="minorBidi"/>
+              <w:b w:val="0"/>
+              <w:bCs w:val="0"/>
+              <w:noProof/>
+              <w:kern w:val="2"/>
+              <w:sz w:val="22"/>
+              <w:szCs w:val="22"/>
+              <w:lang w:val="pt-BR"/>
+              <w14:ligatures w14:val="standardContextual"/>
+            </w:rPr>
+          </w:pPr>
+          <w:hyperlink w:anchor="_Toc144360511" w:history="1">
+            <w:r>
+              <w:rPr>
+                <w:rStyle w:val="Hyperlink"/>
+                <w:rFonts w:ascii="Times New Roman" w:hAnsi="Times New Roman"/>
+                <w:noProof/>
+              </w:rPr>
+              <w:t>6.</w:t>
+            </w:r>
+            <w:r>
+              <w:rPr>
+                <w:rFonts w:asciiTheme="minorHAnsi" w:eastAsiaTheme="minorEastAsia" w:hAnsiTheme="minorHAnsi" w:cstheme="minorBidi"/>
+                <w:b w:val="0"/>
+                <w:bCs w:val="0"/>
+                <w:noProof/>
+                <w:kern w:val="2"/>
+                <w:sz w:val="22"/>
+                <w:szCs w:val="22"/>
+                <w:lang w:val="pt-BR"/>
+                <w14:ligatures w14:val="standardContextual"/>
+              </w:rPr>
+              <w:tab/>
+            </w:r>
+            <w:r>
+              <w:rPr>
+                <w:rStyle w:val="Hyperlink"/>
+                <w:rFonts w:ascii="Times New Roman" w:hAnsi="Times New Roman"/>
+                <w:noProof/>
+              </w:rPr>
+              <w:t>Conclusions</w:t>
+            </w:r>
+            <w:r>
+              <w:rPr>
+                <w:noProof/>
+                <w:webHidden/>
+              </w:rPr>
+              <w:tab/>
+            </w:r>
+            <w:r>
+              <w:rPr>
+                <w:noProof/>
+                <w:webHidden/>
+              </w:rPr>
+              <w:fldChar w:fldCharType="begin"/>
+            </w:r>
+            <w:r>
+              <w:rPr>
+                <w:noProof/>
+                <w:webHidden/>
+              </w:rPr>
+              <w:instrText xml:space="preserve"> PAGEREF _Toc144360511 \h </w:instrText>
+            </w:r>
+            <w:r>
+              <w:rPr>
+                <w:noProof/>
+                <w:webHidden/>
+              </w:rPr>
+            </w:r>
+            <w:r>
+              <w:rPr>
+                <w:noProof/>
+                <w:webHidden/>
+              </w:rPr>
+              <w:fldChar w:fldCharType="separate"/>
+            </w:r>
+            <w:r>
+              <w:rPr>
+                <w:noProof/>
+                <w:webHidden/>
+              </w:rPr>
+              <w:t>35</w:t>
             </w:r>
             <w:r>
               <w:rPr>
@@ -2052,26 +2344,6 @@
         <w:jc w:val="center"/>
       </w:pPr>
     </w:p>
-    <w:p>
-      <w:pPr>
-        <w:jc w:val="center"/>
-      </w:pPr>
-    </w:p>
-    <w:p>
-      <w:pPr>
-        <w:jc w:val="center"/>
-      </w:pPr>
-    </w:p>
-    <w:p>
-      <w:pPr>
-        <w:jc w:val="center"/>
-      </w:pPr>
-    </w:p>
-    <w:p>
-      <w:pPr>
-        <w:jc w:val="center"/>
-      </w:pPr>
-    </w:p>
     <w:p/>
     <w:p>
       <w:pPr>
@@ -2083,7 +2355,7 @@
           <w:color w:val="auto"/>
         </w:rPr>
       </w:pPr>
-      <w:bookmarkStart w:id="1" w:name="_Toc144258095"/>
+      <w:bookmarkStart w:id="1" w:name="_Toc144360496"/>
       <w:r>
         <w:rPr>
           <w:rFonts w:ascii="Times New Roman" w:hAnsi="Times New Roman" w:cs="Times New Roman"/>
@@ -2378,7 +2650,7 @@
           <w:color w:val="auto"/>
         </w:rPr>
       </w:pPr>
-      <w:bookmarkStart w:id="2" w:name="_Toc144258096"/>
+      <w:bookmarkStart w:id="2" w:name="_Toc144360497"/>
       <w:r>
         <w:rPr>
           <w:rFonts w:ascii="Times New Roman" w:hAnsi="Times New Roman" w:cs="Times New Roman"/>
@@ -3051,7 +3323,7 @@
           <w:color w:val="auto"/>
         </w:rPr>
       </w:pPr>
-      <w:bookmarkStart w:id="3" w:name="_Toc144258097"/>
+      <w:bookmarkStart w:id="3" w:name="_Toc144360498"/>
       <w:r>
         <w:rPr>
           <w:rFonts w:ascii="Times New Roman" w:hAnsi="Times New Roman" w:cs="Times New Roman"/>
@@ -3427,7 +3699,7 @@
           <w:color w:val="auto"/>
         </w:rPr>
       </w:pPr>
-      <w:bookmarkStart w:id="4" w:name="_Toc144258098"/>
+      <w:bookmarkStart w:id="4" w:name="_Toc144360499"/>
       <w:r>
         <w:rPr>
           <w:rFonts w:ascii="Times New Roman" w:hAnsi="Times New Roman" w:cs="Times New Roman"/>
@@ -3579,6 +3851,15 @@
       <w:r>
         <w:t>are listed below:</w:t>
       </w:r>
+    </w:p>
+    <w:p>
+      <w:pPr>
+        <w:spacing w:line="276" w:lineRule="auto"/>
+        <w:rPr>
+          <w:b/>
+          <w:bCs/>
+        </w:rPr>
+      </w:pPr>
     </w:p>
     <w:p>
       <w:pPr>
@@ -3727,13 +4008,16 @@
         <w:jc w:val="both"/>
       </w:pPr>
       <w:r>
-        <w:t>Update it</w:t>
-      </w:r>
-      <w:r>
-        <w:t>s</w:t>
-      </w:r>
-      <w:r>
-        <w:t xml:space="preserve"> submitted System Configuration.</w:t>
+        <w:t>Obtain a System Evaluation: v</w:t>
+      </w:r>
+      <w:r>
+        <w:t>erify if its own System Configuration meets the System Requirements for a selected PC game</w:t>
+      </w:r>
+      <w:r>
+        <w:t>, in terms of CPU and GPU</w:t>
+      </w:r>
+      <w:r>
+        <w:t>.</w:t>
       </w:r>
     </w:p>
     <w:p>
@@ -3747,29 +4031,6 @@
         <w:jc w:val="both"/>
       </w:pPr>
       <w:r>
-        <w:t>Obtain a System Evaluation: v</w:t>
-      </w:r>
-      <w:r>
-        <w:t>erify if its own System Configuration meets the System Requirements for a selected PC game</w:t>
-      </w:r>
-      <w:r>
-        <w:t>, in terms of CPU and GPU</w:t>
-      </w:r>
-      <w:r>
-        <w:t>.</w:t>
-      </w:r>
-    </w:p>
-    <w:p>
-      <w:pPr>
-        <w:pStyle w:val="PargrafodaLista"/>
-        <w:numPr>
-          <w:ilvl w:val="0"/>
-          <w:numId w:val="4"/>
-        </w:numPr>
-        <w:spacing w:line="276" w:lineRule="auto"/>
-        <w:jc w:val="both"/>
-      </w:pPr>
-      <w:r>
         <w:t>Obtain a suggestion for a System Upgrade, based on a selected PC game.</w:t>
       </w:r>
     </w:p>
@@ -3851,31 +4112,6 @@
     <w:p>
       <w:pPr>
         <w:pStyle w:val="PargrafodaLista"/>
-        <w:numPr>
-          <w:ilvl w:val="0"/>
-          <w:numId w:val="5"/>
-        </w:numPr>
-        <w:spacing w:line="276" w:lineRule="auto"/>
-      </w:pPr>
-      <w:r>
-        <w:t>View statistics for PC game reviews.</w:t>
-      </w:r>
-    </w:p>
-    <w:p>
-      <w:pPr>
-        <w:pStyle w:val="PargrafodaLista"/>
-        <w:numPr>
-          <w:ilvl w:val="0"/>
-          <w:numId w:val="5"/>
-        </w:numPr>
-        <w:spacing w:line="276" w:lineRule="auto"/>
-      </w:pPr>
-      <w:r>
-        <w:t>View all PC game reviews.</w:t>
-      </w:r>
-    </w:p>
-    <w:p>
-      <w:pPr>
         <w:spacing w:line="276" w:lineRule="auto"/>
       </w:pPr>
     </w:p>
@@ -3976,7 +4212,7 @@
           <w:color w:val="auto"/>
         </w:rPr>
       </w:pPr>
-      <w:bookmarkStart w:id="5" w:name="_Toc144258099"/>
+      <w:bookmarkStart w:id="5" w:name="_Toc144360500"/>
       <w:r>
         <w:rPr>
           <w:rFonts w:ascii="Times New Roman" w:hAnsi="Times New Roman" w:cs="Times New Roman"/>
@@ -4146,7 +4382,7 @@
           <w:color w:val="auto"/>
         </w:rPr>
       </w:pPr>
-      <w:bookmarkStart w:id="6" w:name="_Toc144258100"/>
+      <w:bookmarkStart w:id="6" w:name="_Toc144360501"/>
       <w:r>
         <w:rPr>
           <w:rFonts w:ascii="Times New Roman" w:hAnsi="Times New Roman" w:cs="Times New Roman"/>
@@ -7509,7 +7745,15 @@
                 <w:sz w:val="22"/>
                 <w:szCs w:val="22"/>
               </w:rPr>
-              <w:t>Submitted CPU model</w:t>
+              <w:t xml:space="preserve">Submitted CPU </w:t>
+            </w:r>
+            <w:r>
+              <w:rPr>
+                <w:rFonts w:ascii="Consolas" w:hAnsi="Consolas"/>
+                <w:sz w:val="22"/>
+                <w:szCs w:val="22"/>
+              </w:rPr>
+              <w:t>id</w:t>
             </w:r>
           </w:p>
         </w:tc>
@@ -7601,7 +7845,15 @@
                 <w:sz w:val="22"/>
                 <w:szCs w:val="22"/>
               </w:rPr>
-              <w:t>PU model</w:t>
+              <w:t xml:space="preserve">PU </w:t>
+            </w:r>
+            <w:r>
+              <w:rPr>
+                <w:rFonts w:ascii="Consolas" w:hAnsi="Consolas"/>
+                <w:sz w:val="22"/>
+                <w:szCs w:val="22"/>
+              </w:rPr>
+              <w:t>id</w:t>
             </w:r>
           </w:p>
         </w:tc>
@@ -8034,7 +8286,7 @@
                 <w:sz w:val="22"/>
                 <w:szCs w:val="22"/>
               </w:rPr>
-              <w:t>Submitted CPU model</w:t>
+              <w:t>After the comparison with the minimum requirement performance, the result can be true (the CPU can run the game) or false (the CPU can nor run the game)</w:t>
             </w:r>
           </w:p>
         </w:tc>
@@ -8110,7 +8362,15 @@
                 <w:sz w:val="22"/>
                 <w:szCs w:val="22"/>
               </w:rPr>
-              <w:t>Submitted GPU model</w:t>
+              <w:t>Same as user_cpu_result, bu</w:t>
+            </w:r>
+            <w:r>
+              <w:rPr>
+                <w:rFonts w:ascii="Consolas" w:hAnsi="Consolas"/>
+                <w:sz w:val="22"/>
+                <w:szCs w:val="22"/>
+              </w:rPr>
+              <w:t>t for the GPU model</w:t>
             </w:r>
           </w:p>
         </w:tc>
@@ -8126,46 +8386,6 @@
     </w:p>
     <w:p>
       <w:pPr>
-        <w:rPr>
-          <w:b/>
-          <w:bCs/>
-        </w:rPr>
-      </w:pPr>
-    </w:p>
-    <w:p>
-      <w:pPr>
-        <w:rPr>
-          <w:b/>
-          <w:bCs/>
-        </w:rPr>
-      </w:pPr>
-    </w:p>
-    <w:p>
-      <w:pPr>
-        <w:rPr>
-          <w:b/>
-          <w:bCs/>
-        </w:rPr>
-      </w:pPr>
-    </w:p>
-    <w:p>
-      <w:pPr>
-        <w:rPr>
-          <w:b/>
-          <w:bCs/>
-        </w:rPr>
-      </w:pPr>
-    </w:p>
-    <w:p>
-      <w:pPr>
-        <w:rPr>
-          <w:b/>
-          <w:bCs/>
-        </w:rPr>
-      </w:pPr>
-    </w:p>
-    <w:p>
-      <w:pPr>
         <w:pStyle w:val="Ttulo1"/>
         <w:rPr>
           <w:rFonts w:ascii="Times New Roman" w:hAnsi="Times New Roman" w:cs="Times New Roman"/>
@@ -8174,7 +8394,7 @@
           <w:color w:val="auto"/>
         </w:rPr>
       </w:pPr>
-      <w:bookmarkStart w:id="8" w:name="_Toc144258101"/>
+      <w:bookmarkStart w:id="8" w:name="_Toc144360502"/>
       <w:r>
         <w:rPr>
           <w:rFonts w:ascii="Times New Roman" w:hAnsi="Times New Roman" w:cs="Times New Roman"/>
@@ -8326,7 +8546,7 @@
           <w:color w:val="auto"/>
         </w:rPr>
       </w:pPr>
-      <w:bookmarkStart w:id="9" w:name="_Toc144258102"/>
+      <w:bookmarkStart w:id="9" w:name="_Toc144360503"/>
       <w:r>
         <w:rPr>
           <w:rFonts w:ascii="Times New Roman" w:hAnsi="Times New Roman" w:cs="Times New Roman"/>
@@ -10235,7 +10455,7 @@
           <w:color w:val="auto"/>
         </w:rPr>
       </w:pPr>
-      <w:bookmarkStart w:id="10" w:name="_Toc144258103"/>
+      <w:bookmarkStart w:id="10" w:name="_Toc144360504"/>
       <w:r>
         <w:rPr>
           <w:rFonts w:ascii="Times New Roman" w:hAnsi="Times New Roman" w:cs="Times New Roman"/>
@@ -10326,22 +10546,64 @@
         <w:rPr>
           <w:rFonts w:ascii="Consolas" w:hAnsi="Consolas"/>
         </w:rPr>
-        <w:t>&lt;session/123456/created_at&gt; : {datetime}</w:t>
-      </w:r>
-    </w:p>
-    <w:p>
-      <w:pPr>
-        <w:spacing w:line="276" w:lineRule="auto"/>
-        <w:jc w:val="both"/>
-        <w:rPr>
-          <w:rFonts w:ascii="Consolas" w:hAnsi="Consolas"/>
-        </w:rPr>
-      </w:pPr>
-      <w:r>
-        <w:rPr>
-          <w:rFonts w:ascii="Consolas" w:hAnsi="Consolas"/>
-        </w:rPr>
-        <w:t>&lt;session/123456/</w:t>
+        <w:t>&lt;session</w:t>
+      </w:r>
+      <w:r>
+        <w:rPr>
+          <w:rFonts w:ascii="Consolas" w:hAnsi="Consolas"/>
+        </w:rPr>
+        <w:t>:</w:t>
+      </w:r>
+      <w:r>
+        <w:rPr>
+          <w:rFonts w:ascii="Consolas" w:hAnsi="Consolas"/>
+        </w:rPr>
+        <w:t>123456</w:t>
+      </w:r>
+      <w:r>
+        <w:rPr>
+          <w:rFonts w:ascii="Consolas" w:hAnsi="Consolas"/>
+        </w:rPr>
+        <w:t>:</w:t>
+      </w:r>
+      <w:r>
+        <w:rPr>
+          <w:rFonts w:ascii="Consolas" w:hAnsi="Consolas"/>
+        </w:rPr>
+        <w:t>created_at&gt;  {datetime}</w:t>
+      </w:r>
+    </w:p>
+    <w:p>
+      <w:pPr>
+        <w:spacing w:line="276" w:lineRule="auto"/>
+        <w:jc w:val="both"/>
+        <w:rPr>
+          <w:rFonts w:ascii="Consolas" w:hAnsi="Consolas"/>
+        </w:rPr>
+      </w:pPr>
+      <w:r>
+        <w:rPr>
+          <w:rFonts w:ascii="Consolas" w:hAnsi="Consolas"/>
+        </w:rPr>
+        <w:t>&lt;session</w:t>
+      </w:r>
+      <w:r>
+        <w:rPr>
+          <w:rFonts w:ascii="Consolas" w:hAnsi="Consolas"/>
+        </w:rPr>
+        <w:t>:</w:t>
+      </w:r>
+      <w:r>
+        <w:rPr>
+          <w:rFonts w:ascii="Consolas" w:hAnsi="Consolas"/>
+        </w:rPr>
+        <w:t>123456</w:t>
+      </w:r>
+      <w:r>
+        <w:rPr>
+          <w:rFonts w:ascii="Consolas" w:hAnsi="Consolas"/>
+        </w:rPr>
+        <w:t>:</w:t>
       </w:r>
       <w:r>
         <w:rPr>
@@ -10353,7 +10615,7 @@
         <w:rPr>
           <w:rFonts w:ascii="Consolas" w:hAnsi="Consolas"/>
         </w:rPr>
-        <w:t>&gt; : {</w:t>
+        <w:t>&gt;  {</w:t>
       </w:r>
       <w:r>
         <w:rPr>
@@ -10380,7 +10642,25 @@
         <w:rPr>
           <w:rFonts w:ascii="Consolas" w:hAnsi="Consolas"/>
         </w:rPr>
-        <w:t>&lt;session/123456/</w:t>
+        <w:t>&lt;session</w:t>
+      </w:r>
+      <w:r>
+        <w:rPr>
+          <w:rFonts w:ascii="Consolas" w:hAnsi="Consolas"/>
+        </w:rPr>
+        <w:t>:</w:t>
+      </w:r>
+      <w:r>
+        <w:rPr>
+          <w:rFonts w:ascii="Consolas" w:hAnsi="Consolas"/>
+        </w:rPr>
+        <w:t>123456</w:t>
+      </w:r>
+      <w:r>
+        <w:rPr>
+          <w:rFonts w:ascii="Consolas" w:hAnsi="Consolas"/>
+        </w:rPr>
+        <w:t>:</w:t>
       </w:r>
       <w:r>
         <w:rPr>
@@ -10392,7 +10672,7 @@
         <w:rPr>
           <w:rFonts w:ascii="Consolas" w:hAnsi="Consolas"/>
         </w:rPr>
-        <w:t>&gt; : {</w:t>
+        <w:t>&gt;  {</w:t>
       </w:r>
       <w:r>
         <w:rPr>
@@ -10419,7 +10699,31 @@
         <w:rPr>
           <w:rFonts w:ascii="Consolas" w:hAnsi="Consolas"/>
         </w:rPr>
-        <w:t>&lt;session/123456/user_</w:t>
+        <w:t>&lt;session</w:t>
+      </w:r>
+      <w:r>
+        <w:rPr>
+          <w:rFonts w:ascii="Consolas" w:hAnsi="Consolas"/>
+        </w:rPr>
+        <w:t>:</w:t>
+      </w:r>
+      <w:r>
+        <w:rPr>
+          <w:rFonts w:ascii="Consolas" w:hAnsi="Consolas"/>
+        </w:rPr>
+        <w:t>123456</w:t>
+      </w:r>
+      <w:r>
+        <w:rPr>
+          <w:rFonts w:ascii="Consolas" w:hAnsi="Consolas"/>
+        </w:rPr>
+        <w:t>:</w:t>
+      </w:r>
+      <w:r>
+        <w:rPr>
+          <w:rFonts w:ascii="Consolas" w:hAnsi="Consolas"/>
+        </w:rPr>
+        <w:t>user_</w:t>
       </w:r>
       <w:r>
         <w:rPr>
@@ -10431,7 +10735,7 @@
         <w:rPr>
           <w:rFonts w:ascii="Consolas" w:hAnsi="Consolas"/>
         </w:rPr>
-        <w:t>&gt; : {</w:t>
+        <w:t>&gt;  {</w:t>
       </w:r>
       <w:r>
         <w:rPr>
@@ -10555,52 +10859,130 @@
         <w:rPr>
           <w:rFonts w:ascii="Consolas" w:hAnsi="Consolas"/>
         </w:rPr>
-        <w:t>&lt;session/123456/</w:t>
-      </w:r>
-      <w:r>
-        <w:rPr>
-          <w:rFonts w:ascii="Consolas" w:hAnsi="Consolas"/>
-        </w:rPr>
-        <w:t>evaluation/1/title</w:t>
-      </w:r>
-      <w:r>
-        <w:rPr>
-          <w:rFonts w:ascii="Consolas" w:hAnsi="Consolas"/>
-        </w:rPr>
-        <w:t>&gt; : {string}</w:t>
-      </w:r>
-    </w:p>
-    <w:p>
-      <w:pPr>
-        <w:spacing w:line="276" w:lineRule="auto"/>
-        <w:jc w:val="both"/>
-        <w:rPr>
-          <w:rFonts w:ascii="Consolas" w:hAnsi="Consolas"/>
-        </w:rPr>
-      </w:pPr>
-      <w:r>
-        <w:rPr>
-          <w:rFonts w:ascii="Consolas" w:hAnsi="Consolas"/>
-        </w:rPr>
-        <w:t>&lt;session/123456/</w:t>
-      </w:r>
-      <w:r>
-        <w:rPr>
-          <w:rFonts w:ascii="Consolas" w:hAnsi="Consolas"/>
-        </w:rPr>
-        <w:t>evaluation/</w:t>
-      </w:r>
-      <w:r>
-        <w:rPr>
-          <w:rFonts w:ascii="Consolas" w:hAnsi="Consolas"/>
-        </w:rPr>
-        <w:t>1/cpu_result</w:t>
-      </w:r>
-      <w:r>
-        <w:rPr>
-          <w:rFonts w:ascii="Consolas" w:hAnsi="Consolas"/>
-        </w:rPr>
-        <w:t>&gt; : {</w:t>
+        <w:t>&lt;session</w:t>
+      </w:r>
+      <w:r>
+        <w:rPr>
+          <w:rFonts w:ascii="Consolas" w:hAnsi="Consolas"/>
+        </w:rPr>
+        <w:t>:</w:t>
+      </w:r>
+      <w:r>
+        <w:rPr>
+          <w:rFonts w:ascii="Consolas" w:hAnsi="Consolas"/>
+        </w:rPr>
+        <w:t>123456</w:t>
+      </w:r>
+      <w:r>
+        <w:rPr>
+          <w:rFonts w:ascii="Consolas" w:hAnsi="Consolas"/>
+        </w:rPr>
+        <w:t>:</w:t>
+      </w:r>
+      <w:r>
+        <w:rPr>
+          <w:rFonts w:ascii="Consolas" w:hAnsi="Consolas"/>
+        </w:rPr>
+        <w:t>evaluation</w:t>
+      </w:r>
+      <w:r>
+        <w:rPr>
+          <w:rFonts w:ascii="Consolas" w:hAnsi="Consolas"/>
+        </w:rPr>
+        <w:t>:</w:t>
+      </w:r>
+      <w:r>
+        <w:rPr>
+          <w:rFonts w:ascii="Consolas" w:hAnsi="Consolas"/>
+        </w:rPr>
+        <w:t>1</w:t>
+      </w:r>
+      <w:r>
+        <w:rPr>
+          <w:rFonts w:ascii="Consolas" w:hAnsi="Consolas"/>
+        </w:rPr>
+        <w:t>:</w:t>
+      </w:r>
+      <w:r>
+        <w:rPr>
+          <w:rFonts w:ascii="Consolas" w:hAnsi="Consolas"/>
+        </w:rPr>
+        <w:t>title</w:t>
+      </w:r>
+      <w:r>
+        <w:rPr>
+          <w:rFonts w:ascii="Consolas" w:hAnsi="Consolas"/>
+        </w:rPr>
+        <w:t>&gt;  {string}</w:t>
+      </w:r>
+    </w:p>
+    <w:p>
+      <w:pPr>
+        <w:spacing w:line="276" w:lineRule="auto"/>
+        <w:jc w:val="both"/>
+        <w:rPr>
+          <w:rFonts w:ascii="Consolas" w:hAnsi="Consolas"/>
+        </w:rPr>
+      </w:pPr>
+      <w:r>
+        <w:rPr>
+          <w:rFonts w:ascii="Consolas" w:hAnsi="Consolas"/>
+        </w:rPr>
+        <w:t>&lt;</w:t>
+      </w:r>
+      <w:r>
+        <w:rPr>
+          <w:rFonts w:ascii="Consolas" w:hAnsi="Consolas"/>
+        </w:rPr>
+        <w:t>session:</w:t>
+      </w:r>
+      <w:r>
+        <w:rPr>
+          <w:rFonts w:ascii="Consolas" w:hAnsi="Consolas"/>
+        </w:rPr>
+        <w:t>123456</w:t>
+      </w:r>
+      <w:r>
+        <w:rPr>
+          <w:rFonts w:ascii="Consolas" w:hAnsi="Consolas"/>
+        </w:rPr>
+        <w:t>:</w:t>
+      </w:r>
+      <w:r>
+        <w:rPr>
+          <w:rFonts w:ascii="Consolas" w:hAnsi="Consolas"/>
+        </w:rPr>
+        <w:t>evaluation</w:t>
+      </w:r>
+      <w:r>
+        <w:rPr>
+          <w:rFonts w:ascii="Consolas" w:hAnsi="Consolas"/>
+        </w:rPr>
+        <w:t>:</w:t>
+      </w:r>
+      <w:r>
+        <w:rPr>
+          <w:rFonts w:ascii="Consolas" w:hAnsi="Consolas"/>
+        </w:rPr>
+        <w:t>1</w:t>
+      </w:r>
+      <w:r>
+        <w:rPr>
+          <w:rFonts w:ascii="Consolas" w:hAnsi="Consolas"/>
+        </w:rPr>
+        <w:t>:</w:t>
+      </w:r>
+      <w:r>
+        <w:rPr>
+          <w:rFonts w:ascii="Consolas" w:hAnsi="Consolas"/>
+        </w:rPr>
+        <w:t>cpu_result</w:t>
+      </w:r>
+      <w:r>
+        <w:rPr>
+          <w:rFonts w:ascii="Consolas" w:hAnsi="Consolas"/>
+        </w:rPr>
+        <w:t>&gt;  {</w:t>
       </w:r>
       <w:r>
         <w:rPr>
@@ -10627,25 +11009,61 @@
         <w:rPr>
           <w:rFonts w:ascii="Consolas" w:hAnsi="Consolas"/>
         </w:rPr>
-        <w:t>&lt;session/123456/</w:t>
-      </w:r>
-      <w:r>
-        <w:rPr>
-          <w:rFonts w:ascii="Consolas" w:hAnsi="Consolas"/>
-        </w:rPr>
-        <w:t>evaluation/</w:t>
-      </w:r>
-      <w:r>
-        <w:rPr>
-          <w:rFonts w:ascii="Consolas" w:hAnsi="Consolas"/>
-        </w:rPr>
-        <w:t>1/gpu_result</w:t>
-      </w:r>
-      <w:r>
-        <w:rPr>
-          <w:rFonts w:ascii="Consolas" w:hAnsi="Consolas"/>
-        </w:rPr>
-        <w:t>&gt; : {</w:t>
+        <w:t>&lt;session</w:t>
+      </w:r>
+      <w:r>
+        <w:rPr>
+          <w:rFonts w:ascii="Consolas" w:hAnsi="Consolas"/>
+        </w:rPr>
+        <w:t>:</w:t>
+      </w:r>
+      <w:r>
+        <w:rPr>
+          <w:rFonts w:ascii="Consolas" w:hAnsi="Consolas"/>
+        </w:rPr>
+        <w:t>123456</w:t>
+      </w:r>
+      <w:r>
+        <w:rPr>
+          <w:rFonts w:ascii="Consolas" w:hAnsi="Consolas"/>
+        </w:rPr>
+        <w:t>:</w:t>
+      </w:r>
+      <w:r>
+        <w:rPr>
+          <w:rFonts w:ascii="Consolas" w:hAnsi="Consolas"/>
+        </w:rPr>
+        <w:t>evaluation</w:t>
+      </w:r>
+      <w:r>
+        <w:rPr>
+          <w:rFonts w:ascii="Consolas" w:hAnsi="Consolas"/>
+        </w:rPr>
+        <w:t>:</w:t>
+      </w:r>
+      <w:r>
+        <w:rPr>
+          <w:rFonts w:ascii="Consolas" w:hAnsi="Consolas"/>
+        </w:rPr>
+        <w:t>1</w:t>
+      </w:r>
+      <w:r>
+        <w:rPr>
+          <w:rFonts w:ascii="Consolas" w:hAnsi="Consolas"/>
+        </w:rPr>
+        <w:t>:</w:t>
+      </w:r>
+      <w:r>
+        <w:rPr>
+          <w:rFonts w:ascii="Consolas" w:hAnsi="Consolas"/>
+        </w:rPr>
+        <w:t>gpu_result</w:t>
+      </w:r>
+      <w:r>
+        <w:rPr>
+          <w:rFonts w:ascii="Consolas" w:hAnsi="Consolas"/>
+        </w:rPr>
+        <w:t>&gt;  {</w:t>
       </w:r>
       <w:r>
         <w:rPr>
@@ -10681,13 +11099,37 @@
         <w:rPr>
           <w:rFonts w:ascii="Consolas" w:hAnsi="Consolas"/>
         </w:rPr>
-        <w:t>&lt;session/123456/</w:t>
-      </w:r>
-      <w:r>
-        <w:rPr>
-          <w:rFonts w:ascii="Consolas" w:hAnsi="Consolas"/>
-        </w:rPr>
-        <w:t>evaluation/</w:t>
+        <w:t>&lt;session</w:t>
+      </w:r>
+      <w:r>
+        <w:rPr>
+          <w:rFonts w:ascii="Consolas" w:hAnsi="Consolas"/>
+        </w:rPr>
+        <w:t>:</w:t>
+      </w:r>
+      <w:r>
+        <w:rPr>
+          <w:rFonts w:ascii="Consolas" w:hAnsi="Consolas"/>
+        </w:rPr>
+        <w:t>123456</w:t>
+      </w:r>
+      <w:r>
+        <w:rPr>
+          <w:rFonts w:ascii="Consolas" w:hAnsi="Consolas"/>
+        </w:rPr>
+        <w:t>:</w:t>
+      </w:r>
+      <w:r>
+        <w:rPr>
+          <w:rFonts w:ascii="Consolas" w:hAnsi="Consolas"/>
+        </w:rPr>
+        <w:t>evaluation</w:t>
+      </w:r>
+      <w:r>
+        <w:rPr>
+          <w:rFonts w:ascii="Consolas" w:hAnsi="Consolas"/>
+        </w:rPr>
+        <w:t>:</w:t>
       </w:r>
       <w:r>
         <w:rPr>
@@ -10699,34 +11141,64 @@
         <w:rPr>
           <w:rFonts w:ascii="Consolas" w:hAnsi="Consolas"/>
         </w:rPr>
-        <w:t>/title</w:t>
-      </w:r>
-      <w:r>
-        <w:rPr>
-          <w:rFonts w:ascii="Consolas" w:hAnsi="Consolas"/>
-        </w:rPr>
-        <w:t>&gt; : {string}</w:t>
-      </w:r>
-    </w:p>
-    <w:p>
-      <w:pPr>
-        <w:spacing w:line="276" w:lineRule="auto"/>
-        <w:jc w:val="both"/>
-        <w:rPr>
-          <w:rFonts w:ascii="Consolas" w:hAnsi="Consolas"/>
-        </w:rPr>
-      </w:pPr>
-      <w:r>
-        <w:rPr>
-          <w:rFonts w:ascii="Consolas" w:hAnsi="Consolas"/>
-        </w:rPr>
-        <w:t>&lt;session/123456/</w:t>
-      </w:r>
-      <w:r>
-        <w:rPr>
-          <w:rFonts w:ascii="Consolas" w:hAnsi="Consolas"/>
-        </w:rPr>
-        <w:t>evaluation/</w:t>
+        <w:t>:</w:t>
+      </w:r>
+      <w:r>
+        <w:rPr>
+          <w:rFonts w:ascii="Consolas" w:hAnsi="Consolas"/>
+        </w:rPr>
+        <w:t>title</w:t>
+      </w:r>
+      <w:r>
+        <w:rPr>
+          <w:rFonts w:ascii="Consolas" w:hAnsi="Consolas"/>
+        </w:rPr>
+        <w:t>&gt;  {string}</w:t>
+      </w:r>
+    </w:p>
+    <w:p>
+      <w:pPr>
+        <w:spacing w:line="276" w:lineRule="auto"/>
+        <w:jc w:val="both"/>
+        <w:rPr>
+          <w:rFonts w:ascii="Consolas" w:hAnsi="Consolas"/>
+        </w:rPr>
+      </w:pPr>
+      <w:r>
+        <w:rPr>
+          <w:rFonts w:ascii="Consolas" w:hAnsi="Consolas"/>
+        </w:rPr>
+        <w:t>&lt;session</w:t>
+      </w:r>
+      <w:r>
+        <w:rPr>
+          <w:rFonts w:ascii="Consolas" w:hAnsi="Consolas"/>
+        </w:rPr>
+        <w:t>:</w:t>
+      </w:r>
+      <w:r>
+        <w:rPr>
+          <w:rFonts w:ascii="Consolas" w:hAnsi="Consolas"/>
+        </w:rPr>
+        <w:t>123456</w:t>
+      </w:r>
+      <w:r>
+        <w:rPr>
+          <w:rFonts w:ascii="Consolas" w:hAnsi="Consolas"/>
+        </w:rPr>
+        <w:t>:</w:t>
+      </w:r>
+      <w:r>
+        <w:rPr>
+          <w:rFonts w:ascii="Consolas" w:hAnsi="Consolas"/>
+        </w:rPr>
+        <w:t>evaluation</w:t>
+      </w:r>
+      <w:r>
+        <w:rPr>
+          <w:rFonts w:ascii="Consolas" w:hAnsi="Consolas"/>
+        </w:rPr>
+        <w:t>:</w:t>
       </w:r>
       <w:r>
         <w:rPr>
@@ -10738,13 +11210,19 @@
         <w:rPr>
           <w:rFonts w:ascii="Consolas" w:hAnsi="Consolas"/>
         </w:rPr>
-        <w:t>/cpu_result</w:t>
-      </w:r>
-      <w:r>
-        <w:rPr>
-          <w:rFonts w:ascii="Consolas" w:hAnsi="Consolas"/>
-        </w:rPr>
-        <w:t>&gt; : {</w:t>
+        <w:t>:</w:t>
+      </w:r>
+      <w:r>
+        <w:rPr>
+          <w:rFonts w:ascii="Consolas" w:hAnsi="Consolas"/>
+        </w:rPr>
+        <w:t>cpu_result</w:t>
+      </w:r>
+      <w:r>
+        <w:rPr>
+          <w:rFonts w:ascii="Consolas" w:hAnsi="Consolas"/>
+        </w:rPr>
+        <w:t>&gt;  {</w:t>
       </w:r>
       <w:r>
         <w:rPr>
@@ -10771,13 +11249,37 @@
         <w:rPr>
           <w:rFonts w:ascii="Consolas" w:hAnsi="Consolas"/>
         </w:rPr>
-        <w:t>&lt;session/123456/</w:t>
-      </w:r>
-      <w:r>
-        <w:rPr>
-          <w:rFonts w:ascii="Consolas" w:hAnsi="Consolas"/>
-        </w:rPr>
-        <w:t>evaluation/</w:t>
+        <w:t>&lt;session</w:t>
+      </w:r>
+      <w:r>
+        <w:rPr>
+          <w:rFonts w:ascii="Consolas" w:hAnsi="Consolas"/>
+        </w:rPr>
+        <w:t>:</w:t>
+      </w:r>
+      <w:r>
+        <w:rPr>
+          <w:rFonts w:ascii="Consolas" w:hAnsi="Consolas"/>
+        </w:rPr>
+        <w:t>123456</w:t>
+      </w:r>
+      <w:r>
+        <w:rPr>
+          <w:rFonts w:ascii="Consolas" w:hAnsi="Consolas"/>
+        </w:rPr>
+        <w:t>:</w:t>
+      </w:r>
+      <w:r>
+        <w:rPr>
+          <w:rFonts w:ascii="Consolas" w:hAnsi="Consolas"/>
+        </w:rPr>
+        <w:t>evaluation</w:t>
+      </w:r>
+      <w:r>
+        <w:rPr>
+          <w:rFonts w:ascii="Consolas" w:hAnsi="Consolas"/>
+        </w:rPr>
+        <w:t>:</w:t>
       </w:r>
       <w:r>
         <w:rPr>
@@ -10789,13 +11291,19 @@
         <w:rPr>
           <w:rFonts w:ascii="Consolas" w:hAnsi="Consolas"/>
         </w:rPr>
-        <w:t>/gpu_result</w:t>
-      </w:r>
-      <w:r>
-        <w:rPr>
-          <w:rFonts w:ascii="Consolas" w:hAnsi="Consolas"/>
-        </w:rPr>
-        <w:t>&gt; : {</w:t>
+        <w:t>:</w:t>
+      </w:r>
+      <w:r>
+        <w:rPr>
+          <w:rFonts w:ascii="Consolas" w:hAnsi="Consolas"/>
+        </w:rPr>
+        <w:t>gpu_result</w:t>
+      </w:r>
+      <w:r>
+        <w:rPr>
+          <w:rFonts w:ascii="Consolas" w:hAnsi="Consolas"/>
+        </w:rPr>
+        <w:t>&gt;  {</w:t>
       </w:r>
       <w:r>
         <w:rPr>
@@ -10937,7 +11445,7 @@
           <w:color w:val="auto"/>
         </w:rPr>
       </w:pPr>
-      <w:bookmarkStart w:id="11" w:name="_Toc144258104"/>
+      <w:bookmarkStart w:id="11" w:name="_Toc144360505"/>
       <w:r>
         <w:rPr>
           <w:rFonts w:ascii="Times New Roman" w:hAnsi="Times New Roman" w:cs="Times New Roman"/>
@@ -11660,6 +12168,16 @@
           <w:szCs w:val="22"/>
         </w:rPr>
       </w:pPr>
+    </w:p>
+    <w:p>
+      <w:pPr>
+        <w:spacing w:line="276" w:lineRule="auto"/>
+        <w:jc w:val="center"/>
+        <w:rPr>
+          <w:sz w:val="22"/>
+          <w:szCs w:val="22"/>
+        </w:rPr>
+      </w:pPr>
       <w:r>
         <w:rPr>
           <w:noProof/>
@@ -11786,7 +12304,7 @@
           <w:color w:val="auto"/>
         </w:rPr>
       </w:pPr>
-      <w:bookmarkStart w:id="12" w:name="_Toc144258105"/>
+      <w:bookmarkStart w:id="12" w:name="_Toc144360506"/>
       <w:r>
         <w:rPr>
           <w:rFonts w:ascii="Times New Roman" w:hAnsi="Times New Roman" w:cs="Times New Roman"/>
@@ -12336,7 +12854,7 @@
           <w:color w:val="auto"/>
         </w:rPr>
       </w:pPr>
-      <w:bookmarkStart w:id="13" w:name="_Toc144258106"/>
+      <w:bookmarkStart w:id="13" w:name="_Toc144360507"/>
       <w:r>
         <w:rPr>
           <w:rFonts w:ascii="Times New Roman" w:hAnsi="Times New Roman" w:cs="Times New Roman"/>
@@ -12374,6 +12892,15 @@
         </w:rPr>
         <w:t>Implementation</w:t>
       </w:r>
+      <w:r>
+        <w:rPr>
+          <w:rFonts w:ascii="Times New Roman" w:hAnsi="Times New Roman" w:cs="Times New Roman"/>
+          <w:b/>
+          <w:bCs/>
+          <w:color w:val="auto"/>
+        </w:rPr>
+        <w:t xml:space="preserve"> and Results</w:t>
+      </w:r>
       <w:bookmarkEnd w:id="13"/>
     </w:p>
     <w:p>
@@ -12390,7 +12917,34 @@
         <w:jc w:val="both"/>
       </w:pPr>
       <w:r>
-        <w:t xml:space="preserve">The implementation of the proposed platform was not fully developed, as the graphics and server management were not designed. In general, the main functions of the system proposed were developed, providing the functional requirements described in the design section. The section will then focus on presenting the pipelines developed for the access in the MongoDB collections and the main queries performed by the application. Also, the methods used for obtaining the </w:t>
+        <w:t xml:space="preserve">The implementation of the proposed platform </w:t>
+      </w:r>
+      <w:r>
+        <w:t xml:space="preserve">provides </w:t>
+      </w:r>
+      <w:r>
+        <w:t>several</w:t>
+      </w:r>
+      <w:r>
+        <w:t xml:space="preserve"> functions to handle the databas</w:t>
+      </w:r>
+      <w:r>
+        <w:t xml:space="preserve">e access and provide the application </w:t>
+      </w:r>
+      <w:r>
+        <w:t>functionalities</w:t>
+      </w:r>
+      <w:r>
+        <w:t>, based on the Functional requirements listed previously. However, no graphical interface was designed, meaning that the project presented provides only the basic structure for the hardware and PC games evaluation</w:t>
+      </w:r>
+      <w:r>
+        <w:t>. The section will then focus on presenting the</w:t>
+      </w:r>
+      <w:r>
+        <w:t xml:space="preserve"> main functions implemented as well as the</w:t>
+      </w:r>
+      <w:r>
+        <w:t xml:space="preserve"> pipelines developed for the access in the MongoDB collections. Also, the methods used for obtaining the </w:t>
       </w:r>
       <w:r>
         <w:t>components suggestion will be highlighted, as it is one of the main functionalities of the designed system.</w:t>
@@ -12399,65 +12953,31 @@
     <w:p>
       <w:pPr>
         <w:spacing w:line="276" w:lineRule="auto"/>
-        <w:jc w:val="both"/>
-      </w:pPr>
-    </w:p>
-    <w:p>
-      <w:pPr>
-        <w:pStyle w:val="Ttulo2"/>
-        <w:spacing w:line="276" w:lineRule="auto"/>
-      </w:pPr>
-      <w:r>
-        <w:rPr>
-          <w:rFonts w:ascii="Times New Roman" w:hAnsi="Times New Roman" w:cs="Times New Roman"/>
-          <w:color w:val="auto"/>
-        </w:rPr>
-        <w:t>5</w:t>
-      </w:r>
-      <w:r>
-        <w:rPr>
-          <w:rFonts w:ascii="Times New Roman" w:hAnsi="Times New Roman" w:cs="Times New Roman"/>
-          <w:color w:val="auto"/>
-        </w:rPr>
-        <w:t>.</w:t>
-      </w:r>
-      <w:r>
-        <w:rPr>
-          <w:rFonts w:ascii="Times New Roman" w:hAnsi="Times New Roman" w:cs="Times New Roman"/>
-          <w:color w:val="auto"/>
-        </w:rPr>
-        <w:t>1</w:t>
-      </w:r>
-      <w:r>
-        <w:rPr>
-          <w:rFonts w:ascii="Times New Roman" w:hAnsi="Times New Roman" w:cs="Times New Roman"/>
-          <w:color w:val="auto"/>
-        </w:rPr>
-        <w:tab/>
-      </w:r>
-      <w:r>
-        <w:rPr>
-          <w:rFonts w:ascii="Times New Roman" w:hAnsi="Times New Roman" w:cs="Times New Roman"/>
-          <w:color w:val="auto"/>
-        </w:rPr>
-        <w:t>PC Components (Evaluation Functions)</w:t>
-      </w:r>
-    </w:p>
-    <w:p>
-      <w:pPr>
-        <w:spacing w:line="276" w:lineRule="auto"/>
-        <w:jc w:val="both"/>
-      </w:pPr>
-    </w:p>
-    <w:p>
-      <w:pPr>
-        <w:spacing w:line="276" w:lineRule="auto"/>
-        <w:jc w:val="both"/>
-      </w:pPr>
-    </w:p>
-    <w:p>
-      <w:pPr>
-        <w:spacing w:line="276" w:lineRule="auto"/>
+        <w:ind w:firstLine="708"/>
+        <w:jc w:val="both"/>
+      </w:pPr>
+    </w:p>
+    <w:p>
+      <w:pPr>
+        <w:spacing w:line="276" w:lineRule="auto"/>
+        <w:ind w:firstLine="708"/>
+        <w:jc w:val="both"/>
+      </w:pPr>
+      <w:r>
+        <w:t>For the overall software design some python files were created and divided following the structure illustrated:</w:t>
+      </w:r>
+    </w:p>
+    <w:p>
+      <w:pPr>
+        <w:spacing w:line="276" w:lineRule="auto"/>
+        <w:ind w:firstLine="708"/>
+        <w:jc w:val="both"/>
+      </w:pPr>
+    </w:p>
+    <w:p>
+      <w:pPr>
+        <w:spacing w:line="276" w:lineRule="auto"/>
+        <w:ind w:firstLine="708"/>
         <w:jc w:val="center"/>
       </w:pPr>
       <w:r>
@@ -12465,10 +12985,10 @@
           <w:noProof/>
         </w:rPr>
         <w:drawing>
-          <wp:inline distT="0" distB="0" distL="0" distR="0" wp14:anchorId="1DFFB4F1" wp14:editId="6BA081C5">
-            <wp:extent cx="2571750" cy="4659112"/>
-            <wp:effectExtent l="0" t="0" r="0" b="8255"/>
-            <wp:docPr id="1737629789" name="Imagem 5"/>
+          <wp:inline distT="0" distB="0" distL="0" distR="0" wp14:anchorId="6D642BF0" wp14:editId="36F68130">
+            <wp:extent cx="3038475" cy="3495675"/>
+            <wp:effectExtent l="0" t="0" r="9525" b="9525"/>
+            <wp:docPr id="364668563" name="Imagem 1" descr="Texto&#10;&#10;Descrição gerada automaticamente"/>
             <wp:cNvGraphicFramePr>
               <a:graphicFrameLocks xmlns:a="http://schemas.openxmlformats.org/drawingml/2006/main" noChangeAspect="1"/>
             </wp:cNvGraphicFramePr>
@@ -12476,13 +12996,94 @@
               <a:graphicData uri="http://schemas.openxmlformats.org/drawingml/2006/picture">
                 <pic:pic xmlns:pic="http://schemas.openxmlformats.org/drawingml/2006/picture">
                   <pic:nvPicPr>
-                    <pic:cNvPr id="0" name="Picture 3"/>
+                    <pic:cNvPr id="364668563" name="Imagem 1" descr="Texto&#10;&#10;Descrição gerada automaticamente"/>
+                    <pic:cNvPicPr/>
+                  </pic:nvPicPr>
+                  <pic:blipFill>
+                    <a:blip r:embed="rId25"/>
+                    <a:stretch>
+                      <a:fillRect/>
+                    </a:stretch>
+                  </pic:blipFill>
+                  <pic:spPr>
+                    <a:xfrm>
+                      <a:off x="0" y="0"/>
+                      <a:ext cx="3038475" cy="3495675"/>
+                    </a:xfrm>
+                    <a:prstGeom prst="rect">
+                      <a:avLst/>
+                    </a:prstGeom>
+                  </pic:spPr>
+                </pic:pic>
+              </a:graphicData>
+            </a:graphic>
+          </wp:inline>
+        </w:drawing>
+      </w:r>
+    </w:p>
+    <w:p>
+      <w:pPr>
+        <w:spacing w:line="276" w:lineRule="auto"/>
+        <w:ind w:firstLine="708"/>
+        <w:jc w:val="center"/>
+      </w:pPr>
+      <w:r>
+        <w:rPr>
+          <w:sz w:val="22"/>
+          <w:szCs w:val="22"/>
+        </w:rPr>
+        <w:t xml:space="preserve">Figure </w:t>
+      </w:r>
+      <w:r>
+        <w:rPr>
+          <w:sz w:val="22"/>
+          <w:szCs w:val="22"/>
+        </w:rPr>
+        <w:t>7 –</w:t>
+      </w:r>
+      <w:r>
+        <w:rPr>
+          <w:sz w:val="22"/>
+          <w:szCs w:val="22"/>
+        </w:rPr>
+        <w:t xml:space="preserve"> IntellijIDEA file organization</w:t>
+      </w:r>
+    </w:p>
+    <w:p>
+      <w:pPr>
+        <w:spacing w:line="276" w:lineRule="auto"/>
+        <w:ind w:firstLine="708"/>
+        <w:jc w:val="center"/>
+      </w:pPr>
+    </w:p>
+    <w:p>
+      <w:pPr>
+        <w:spacing w:line="276" w:lineRule="auto"/>
+        <w:jc w:val="center"/>
+      </w:pPr>
+      <w:r>
+        <w:rPr>
+          <w:noProof/>
+        </w:rPr>
+        <w:drawing>
+          <wp:inline distT="0" distB="0" distL="0" distR="0" wp14:anchorId="54DCA638" wp14:editId="42372FC8">
+            <wp:extent cx="5515660" cy="1607922"/>
+            <wp:effectExtent l="0" t="0" r="8890" b="0"/>
+            <wp:docPr id="1542189255" name="Imagem 7"/>
+            <wp:cNvGraphicFramePr>
+              <a:graphicFrameLocks xmlns:a="http://schemas.openxmlformats.org/drawingml/2006/main" noChangeAspect="1"/>
+            </wp:cNvGraphicFramePr>
+            <a:graphic xmlns:a="http://schemas.openxmlformats.org/drawingml/2006/main">
+              <a:graphicData uri="http://schemas.openxmlformats.org/drawingml/2006/picture">
+                <pic:pic xmlns:pic="http://schemas.openxmlformats.org/drawingml/2006/picture">
+                  <pic:nvPicPr>
+                    <pic:cNvPr id="0" name="Picture 5"/>
                     <pic:cNvPicPr>
                       <a:picLocks noChangeAspect="1" noChangeArrowheads="1"/>
                     </pic:cNvPicPr>
                   </pic:nvPicPr>
                   <pic:blipFill>
-                    <a:blip r:embed="rId25" cstate="print">
+                    <a:blip r:embed="rId26" cstate="print">
                       <a:extLst>
                         <a:ext uri="{28A0092B-C50C-407E-A947-70E740481C1C}">
                           <a14:useLocalDpi xmlns:a14="http://schemas.microsoft.com/office/drawing/2010/main" val="0"/>
@@ -12497,7 +13098,7 @@
                   <pic:spPr bwMode="auto">
                     <a:xfrm>
                       <a:off x="0" y="0"/>
-                      <a:ext cx="2575331" cy="4665600"/>
+                      <a:ext cx="5588634" cy="1629195"/>
                     </a:xfrm>
                     <a:prstGeom prst="rect">
                       <a:avLst/>
@@ -12517,42 +13118,171 @@
     <w:p>
       <w:pPr>
         <w:spacing w:line="276" w:lineRule="auto"/>
+        <w:ind w:firstLine="708"/>
         <w:jc w:val="center"/>
       </w:pPr>
-    </w:p>
-    <w:p>
-      <w:pPr>
-        <w:spacing w:line="276" w:lineRule="auto"/>
-        <w:jc w:val="center"/>
-      </w:pPr>
-    </w:p>
-    <w:p>
-      <w:pPr>
-        <w:spacing w:line="276" w:lineRule="auto"/>
-        <w:jc w:val="center"/>
-      </w:pPr>
-    </w:p>
-    <w:p>
-      <w:pPr>
-        <w:spacing w:line="276" w:lineRule="auto"/>
-        <w:jc w:val="center"/>
-      </w:pPr>
-    </w:p>
-    <w:p>
-      <w:pPr>
-        <w:spacing w:line="276" w:lineRule="auto"/>
-        <w:jc w:val="center"/>
+      <w:r>
+        <w:rPr>
+          <w:sz w:val="22"/>
+          <w:szCs w:val="22"/>
+        </w:rPr>
+        <w:t xml:space="preserve">Figure </w:t>
+      </w:r>
+      <w:r>
+        <w:rPr>
+          <w:sz w:val="22"/>
+          <w:szCs w:val="22"/>
+        </w:rPr>
+        <w:t>8</w:t>
+      </w:r>
+      <w:r>
+        <w:rPr>
+          <w:sz w:val="22"/>
+          <w:szCs w:val="22"/>
+        </w:rPr>
+        <w:t xml:space="preserve"> – </w:t>
+      </w:r>
+      <w:r>
+        <w:rPr>
+          <w:sz w:val="22"/>
+          <w:szCs w:val="22"/>
+        </w:rPr>
+        <w:t>Diagram of the software architecture</w:t>
+      </w:r>
+    </w:p>
+    <w:p>
+      <w:pPr>
+        <w:spacing w:line="276" w:lineRule="auto"/>
+        <w:jc w:val="both"/>
+      </w:pPr>
+    </w:p>
+    <w:p>
+      <w:pPr>
+        <w:spacing w:line="276" w:lineRule="auto"/>
+        <w:ind w:firstLine="708"/>
+        <w:jc w:val="both"/>
+      </w:pPr>
+      <w:r>
+        <w:lastRenderedPageBreak/>
+        <w:t>For a better comprehensive demonstration of the platform capabilities, the main functions were divided into three categories, which will be detailed in the next sections.</w:t>
+      </w:r>
+      <w:r>
+        <w:t xml:space="preserve"> </w:t>
+      </w:r>
+      <w:r>
+        <w:t xml:space="preserve">For the CRUD operations, the classes and low-level function included methods for </w:t>
+      </w:r>
+      <w:r>
+        <w:t>adding, updating, and deleting components and system requirements. Also, for the reviews, the creation of a new document was allowed for the user application, and the proper delete function was designed for the managers (updating a review was not considered, as it is not a usual function).</w:t>
+      </w:r>
+    </w:p>
+    <w:p>
+      <w:pPr>
+        <w:spacing w:line="276" w:lineRule="auto"/>
+        <w:jc w:val="both"/>
+      </w:pPr>
+    </w:p>
+    <w:p>
+      <w:pPr>
+        <w:pStyle w:val="Ttulo2"/>
+        <w:spacing w:line="276" w:lineRule="auto"/>
+        <w:rPr>
+          <w:rFonts w:ascii="Times New Roman" w:hAnsi="Times New Roman" w:cs="Times New Roman"/>
+          <w:color w:val="auto"/>
+        </w:rPr>
+      </w:pPr>
+      <w:bookmarkStart w:id="14" w:name="_Toc144360508"/>
+      <w:r>
+        <w:rPr>
+          <w:rFonts w:ascii="Times New Roman" w:hAnsi="Times New Roman" w:cs="Times New Roman"/>
+          <w:color w:val="auto"/>
+        </w:rPr>
+        <w:t>5</w:t>
+      </w:r>
+      <w:r>
+        <w:rPr>
+          <w:rFonts w:ascii="Times New Roman" w:hAnsi="Times New Roman" w:cs="Times New Roman"/>
+          <w:color w:val="auto"/>
+        </w:rPr>
+        <w:t>.</w:t>
+      </w:r>
+      <w:r>
+        <w:rPr>
+          <w:rFonts w:ascii="Times New Roman" w:hAnsi="Times New Roman" w:cs="Times New Roman"/>
+          <w:color w:val="auto"/>
+        </w:rPr>
+        <w:t>1</w:t>
+      </w:r>
+      <w:r>
+        <w:rPr>
+          <w:rFonts w:ascii="Times New Roman" w:hAnsi="Times New Roman" w:cs="Times New Roman"/>
+          <w:color w:val="auto"/>
+        </w:rPr>
+        <w:tab/>
+      </w:r>
+      <w:r>
+        <w:rPr>
+          <w:rFonts w:ascii="Times New Roman" w:hAnsi="Times New Roman" w:cs="Times New Roman"/>
+          <w:color w:val="auto"/>
+        </w:rPr>
+        <w:t>PC Components (Evaluation Functions)</w:t>
+      </w:r>
+      <w:bookmarkEnd w:id="14"/>
+    </w:p>
+    <w:p/>
+    <w:p>
+      <w:pPr>
+        <w:spacing w:line="276" w:lineRule="auto"/>
+        <w:ind w:firstLine="708"/>
+        <w:jc w:val="both"/>
+      </w:pPr>
+      <w:r>
+        <w:t>T</w:t>
+      </w:r>
+      <w:r>
+        <w:t>he first section will provide the PC components and hardware evaluation functions, allowing the User to obtain relevant information about CPUs and GPUs, as well as to compare its system with the minimum requirements for a selected game</w:t>
+      </w:r>
+      <w:r>
+        <w:t>.</w:t>
+      </w:r>
+    </w:p>
+    <w:p>
+      <w:pPr>
+        <w:spacing w:line="276" w:lineRule="auto"/>
+        <w:ind w:firstLine="708"/>
+        <w:jc w:val="both"/>
+      </w:pPr>
+    </w:p>
+    <w:p>
+      <w:pPr>
+        <w:spacing w:line="276" w:lineRule="auto"/>
+        <w:ind w:firstLine="708"/>
+        <w:jc w:val="both"/>
+      </w:pPr>
+      <w:r>
+        <w:t>The statistics function on the listed components performance were then used to show the User PC components that have superior value, when evaluating price and performance. The following captures shows examples of the retuned values when searching for components information:</w:t>
+      </w:r>
+    </w:p>
+    <w:p>
+      <w:pPr>
+        <w:spacing w:line="276" w:lineRule="auto"/>
+        <w:jc w:val="both"/>
+      </w:pPr>
+    </w:p>
+    <w:p>
+      <w:pPr>
+        <w:spacing w:line="276" w:lineRule="auto"/>
+        <w:jc w:val="both"/>
       </w:pPr>
       <w:r>
         <w:rPr>
           <w:noProof/>
         </w:rPr>
-        <w:lastRenderedPageBreak/>
         <w:drawing>
-          <wp:inline distT="0" distB="0" distL="0" distR="0" wp14:anchorId="06A444B9" wp14:editId="28B73A6F">
-            <wp:extent cx="5400675" cy="5448300"/>
-            <wp:effectExtent l="0" t="0" r="9525" b="0"/>
-            <wp:docPr id="2054063444" name="Imagem 6"/>
+          <wp:inline distT="0" distB="0" distL="0" distR="0" wp14:anchorId="7C863409" wp14:editId="02279C0D">
+            <wp:extent cx="5400040" cy="1143000"/>
+            <wp:effectExtent l="0" t="0" r="0" b="0"/>
+            <wp:docPr id="141003519" name="Imagem 1" descr="Texto&#10;&#10;Descrição gerada automaticamente"/>
             <wp:cNvGraphicFramePr>
               <a:graphicFrameLocks xmlns:a="http://schemas.openxmlformats.org/drawingml/2006/main" noChangeAspect="1"/>
             </wp:cNvGraphicFramePr>
@@ -12560,13 +13290,363 @@
               <a:graphicData uri="http://schemas.openxmlformats.org/drawingml/2006/picture">
                 <pic:pic xmlns:pic="http://schemas.openxmlformats.org/drawingml/2006/picture">
                   <pic:nvPicPr>
-                    <pic:cNvPr id="0" name="Picture 4"/>
+                    <pic:cNvPr id="141003519" name="Imagem 1" descr="Texto&#10;&#10;Descrição gerada automaticamente"/>
+                    <pic:cNvPicPr/>
+                  </pic:nvPicPr>
+                  <pic:blipFill>
+                    <a:blip r:embed="rId27"/>
+                    <a:stretch>
+                      <a:fillRect/>
+                    </a:stretch>
+                  </pic:blipFill>
+                  <pic:spPr>
+                    <a:xfrm>
+                      <a:off x="0" y="0"/>
+                      <a:ext cx="5400040" cy="1143000"/>
+                    </a:xfrm>
+                    <a:prstGeom prst="rect">
+                      <a:avLst/>
+                    </a:prstGeom>
+                  </pic:spPr>
+                </pic:pic>
+              </a:graphicData>
+            </a:graphic>
+          </wp:inline>
+        </w:drawing>
+      </w:r>
+    </w:p>
+    <w:p>
+      <w:pPr>
+        <w:spacing w:line="276" w:lineRule="auto"/>
+        <w:jc w:val="center"/>
+      </w:pPr>
+      <w:r>
+        <w:rPr>
+          <w:sz w:val="22"/>
+          <w:szCs w:val="22"/>
+        </w:rPr>
+        <w:t xml:space="preserve">Figure </w:t>
+      </w:r>
+      <w:r>
+        <w:rPr>
+          <w:sz w:val="22"/>
+          <w:szCs w:val="22"/>
+        </w:rPr>
+        <w:t>9</w:t>
+      </w:r>
+      <w:r>
+        <w:rPr>
+          <w:sz w:val="22"/>
+          <w:szCs w:val="22"/>
+        </w:rPr>
+        <w:t xml:space="preserve"> – </w:t>
+      </w:r>
+      <w:r>
+        <w:rPr>
+          <w:sz w:val="22"/>
+          <w:szCs w:val="22"/>
+        </w:rPr>
+        <w:t>Results for best CPUs listed for the Laptop category.</w:t>
+      </w:r>
+    </w:p>
+    <w:p>
+      <w:pPr>
+        <w:spacing w:line="276" w:lineRule="auto"/>
+        <w:jc w:val="both"/>
+      </w:pPr>
+    </w:p>
+    <w:p>
+      <w:pPr>
+        <w:spacing w:line="276" w:lineRule="auto"/>
+        <w:jc w:val="both"/>
+      </w:pPr>
+      <w:r>
+        <w:tab/>
+        <w:t>As the general information for components is displayed and made available for the User, this actor may also initiate an Evaluation process. This was implemented by allowing the User to submit two components, a CPU model and a GPU models, along with how much are they willing to spend on an upgrade. This information is then stored in the Key-Value database, as a session data. The Session then contains a timestamp indication its creation time, and the User information,</w:t>
+      </w:r>
+      <w:r>
+        <w:t xml:space="preserve"> and if the User has requested and evaluation for a PC game, the title of the game and the result for each component are store in the DB. The following captures the illustrate the key structures and values stored in Redis.</w:t>
+      </w:r>
+    </w:p>
+    <w:p>
+      <w:pPr>
+        <w:spacing w:line="276" w:lineRule="auto"/>
+        <w:jc w:val="both"/>
+      </w:pPr>
+    </w:p>
+    <w:p>
+      <w:pPr>
+        <w:spacing w:line="276" w:lineRule="auto"/>
+        <w:jc w:val="center"/>
+      </w:pPr>
+      <w:r>
+        <w:rPr>
+          <w:noProof/>
+        </w:rPr>
+        <w:lastRenderedPageBreak/>
+        <w:drawing>
+          <wp:inline distT="0" distB="0" distL="0" distR="0" wp14:anchorId="6DF8E566" wp14:editId="38B774E0">
+            <wp:extent cx="3467819" cy="1908644"/>
+            <wp:effectExtent l="0" t="0" r="0" b="0"/>
+            <wp:docPr id="543137758" name="Imagem 1" descr="Texto&#10;&#10;Descrição gerada automaticamente"/>
+            <wp:cNvGraphicFramePr>
+              <a:graphicFrameLocks xmlns:a="http://schemas.openxmlformats.org/drawingml/2006/main" noChangeAspect="1"/>
+            </wp:cNvGraphicFramePr>
+            <a:graphic xmlns:a="http://schemas.openxmlformats.org/drawingml/2006/main">
+              <a:graphicData uri="http://schemas.openxmlformats.org/drawingml/2006/picture">
+                <pic:pic xmlns:pic="http://schemas.openxmlformats.org/drawingml/2006/picture">
+                  <pic:nvPicPr>
+                    <pic:cNvPr id="543137758" name="Imagem 1" descr="Texto&#10;&#10;Descrição gerada automaticamente"/>
+                    <pic:cNvPicPr/>
+                  </pic:nvPicPr>
+                  <pic:blipFill>
+                    <a:blip r:embed="rId28"/>
+                    <a:stretch>
+                      <a:fillRect/>
+                    </a:stretch>
+                  </pic:blipFill>
+                  <pic:spPr>
+                    <a:xfrm>
+                      <a:off x="0" y="0"/>
+                      <a:ext cx="3473464" cy="1911751"/>
+                    </a:xfrm>
+                    <a:prstGeom prst="rect">
+                      <a:avLst/>
+                    </a:prstGeom>
+                  </pic:spPr>
+                </pic:pic>
+              </a:graphicData>
+            </a:graphic>
+          </wp:inline>
+        </w:drawing>
+      </w:r>
+    </w:p>
+    <w:p>
+      <w:pPr>
+        <w:spacing w:line="276" w:lineRule="auto"/>
+        <w:jc w:val="center"/>
+      </w:pPr>
+      <w:r>
+        <w:rPr>
+          <w:sz w:val="22"/>
+          <w:szCs w:val="22"/>
+        </w:rPr>
+        <w:t xml:space="preserve">Figure </w:t>
+      </w:r>
+      <w:r>
+        <w:rPr>
+          <w:sz w:val="22"/>
+          <w:szCs w:val="22"/>
+        </w:rPr>
+        <w:t>10</w:t>
+      </w:r>
+      <w:r>
+        <w:rPr>
+          <w:sz w:val="22"/>
+          <w:szCs w:val="22"/>
+        </w:rPr>
+        <w:t xml:space="preserve"> – </w:t>
+      </w:r>
+      <w:r>
+        <w:rPr>
+          <w:sz w:val="22"/>
+          <w:szCs w:val="22"/>
+        </w:rPr>
+        <w:t>Capture from the Redis terminal, with the returned values for two sessions</w:t>
+      </w:r>
+      <w:r>
+        <w:rPr>
+          <w:sz w:val="22"/>
+          <w:szCs w:val="22"/>
+        </w:rPr>
+        <w:t>.</w:t>
+      </w:r>
+    </w:p>
+    <w:p>
+      <w:pPr>
+        <w:spacing w:line="276" w:lineRule="auto"/>
+      </w:pPr>
+    </w:p>
+    <w:p>
+      <w:pPr>
+        <w:spacing w:line="276" w:lineRule="auto"/>
+        <w:jc w:val="center"/>
+        <w:rPr>
+          <w:sz w:val="22"/>
+          <w:szCs w:val="22"/>
+        </w:rPr>
+      </w:pPr>
+      <w:r>
+        <w:rPr>
+          <w:noProof/>
+        </w:rPr>
+        <w:drawing>
+          <wp:inline distT="0" distB="0" distL="0" distR="0" wp14:anchorId="794ED12F" wp14:editId="54971036">
+            <wp:extent cx="3985404" cy="3308945"/>
+            <wp:effectExtent l="0" t="0" r="0" b="6350"/>
+            <wp:docPr id="647189116" name="Imagem 1" descr="Texto&#10;&#10;Descrição gerada automaticamente"/>
+            <wp:cNvGraphicFramePr>
+              <a:graphicFrameLocks xmlns:a="http://schemas.openxmlformats.org/drawingml/2006/main" noChangeAspect="1"/>
+            </wp:cNvGraphicFramePr>
+            <a:graphic xmlns:a="http://schemas.openxmlformats.org/drawingml/2006/main">
+              <a:graphicData uri="http://schemas.openxmlformats.org/drawingml/2006/picture">
+                <pic:pic xmlns:pic="http://schemas.openxmlformats.org/drawingml/2006/picture">
+                  <pic:nvPicPr>
+                    <pic:cNvPr id="647189116" name="Imagem 1" descr="Texto&#10;&#10;Descrição gerada automaticamente"/>
+                    <pic:cNvPicPr/>
+                  </pic:nvPicPr>
+                  <pic:blipFill>
+                    <a:blip r:embed="rId29"/>
+                    <a:stretch>
+                      <a:fillRect/>
+                    </a:stretch>
+                  </pic:blipFill>
+                  <pic:spPr>
+                    <a:xfrm>
+                      <a:off x="0" y="0"/>
+                      <a:ext cx="3989617" cy="3312443"/>
+                    </a:xfrm>
+                    <a:prstGeom prst="rect">
+                      <a:avLst/>
+                    </a:prstGeom>
+                  </pic:spPr>
+                </pic:pic>
+              </a:graphicData>
+            </a:graphic>
+          </wp:inline>
+        </w:drawing>
+      </w:r>
+    </w:p>
+    <w:p>
+      <w:pPr>
+        <w:spacing w:line="276" w:lineRule="auto"/>
+        <w:jc w:val="both"/>
+      </w:pPr>
+      <w:r>
+        <w:rPr>
+          <w:sz w:val="22"/>
+          <w:szCs w:val="22"/>
+        </w:rPr>
+        <w:t xml:space="preserve">Figure </w:t>
+      </w:r>
+      <w:r>
+        <w:rPr>
+          <w:sz w:val="22"/>
+          <w:szCs w:val="22"/>
+        </w:rPr>
+        <w:t>1</w:t>
+      </w:r>
+      <w:r>
+        <w:rPr>
+          <w:sz w:val="22"/>
+          <w:szCs w:val="22"/>
+        </w:rPr>
+        <w:t>1</w:t>
+      </w:r>
+      <w:r>
+        <w:rPr>
+          <w:sz w:val="22"/>
+          <w:szCs w:val="22"/>
+        </w:rPr>
+        <w:t xml:space="preserve"> – Capture from the Redis terminal, with the returned values for </w:t>
+      </w:r>
+      <w:r>
+        <w:rPr>
+          <w:sz w:val="22"/>
+          <w:szCs w:val="22"/>
+        </w:rPr>
+        <w:t>one session containing the User submitted system components, budget, and the result of the evaluation for the game “Cyberpunk 2077”</w:t>
+      </w:r>
+      <w:r>
+        <w:rPr>
+          <w:sz w:val="22"/>
+          <w:szCs w:val="22"/>
+        </w:rPr>
+        <w:t>.</w:t>
+      </w:r>
+    </w:p>
+    <w:p>
+      <w:pPr>
+        <w:spacing w:line="276" w:lineRule="auto"/>
+        <w:jc w:val="center"/>
+      </w:pPr>
+    </w:p>
+    <w:p>
+      <w:pPr>
+        <w:spacing w:line="276" w:lineRule="auto"/>
+        <w:ind w:firstLine="708"/>
+        <w:jc w:val="both"/>
+      </w:pPr>
+      <w:r>
+        <w:t>Once the User information is available in the KV database, the data can be easily accessed for the Evaluation process. The algorithm for this process is then illustrated in Figure 12. With that, the application will use the User system information to find the components and compare them with the selected game System Requirements. To do this comparison the Benchmarks metrics for each component will be used as a base value, and if the value for the User component is lower than the required to run the game, an additional process will be initiated.</w:t>
+      </w:r>
+    </w:p>
+    <w:p>
+      <w:pPr>
+        <w:spacing w:line="276" w:lineRule="auto"/>
+        <w:ind w:firstLine="708"/>
+        <w:jc w:val="both"/>
+      </w:pPr>
+    </w:p>
+    <w:p>
+      <w:pPr>
+        <w:spacing w:line="276" w:lineRule="auto"/>
+        <w:ind w:firstLine="708"/>
+        <w:jc w:val="both"/>
+      </w:pPr>
+      <w:r>
+        <w:t xml:space="preserve">This secondary procedure is done to provide a suggestion for the User allowing them to see components that can run the game (have more computational power than the game system requirement). Figure 13 illustrates the overall selection process for a suggestion. Noticeably, the application will sort the component that meets the </w:t>
+      </w:r>
+      <w:r>
+        <w:lastRenderedPageBreak/>
+        <w:t xml:space="preserve">requirements and will provide as the best suggestion components with the </w:t>
+      </w:r>
+      <w:r>
+        <w:t>highest value. Additionally, a high-performance suggestion was included in the process, which will show the User a component that is not restricted by the budget defined, displaying the best performing PC component listed in the DB.</w:t>
+      </w:r>
+    </w:p>
+    <w:p>
+      <w:pPr>
+        <w:spacing w:line="276" w:lineRule="auto"/>
+        <w:ind w:firstLine="708"/>
+        <w:jc w:val="both"/>
+      </w:pPr>
+    </w:p>
+    <w:p>
+      <w:pPr>
+        <w:spacing w:line="276" w:lineRule="auto"/>
+        <w:ind w:firstLine="708"/>
+        <w:jc w:val="both"/>
+      </w:pPr>
+    </w:p>
+    <w:p>
+      <w:pPr>
+        <w:spacing w:line="276" w:lineRule="auto"/>
+        <w:jc w:val="center"/>
+      </w:pPr>
+      <w:r>
+        <w:rPr>
+          <w:noProof/>
+        </w:rPr>
+        <w:drawing>
+          <wp:inline distT="0" distB="0" distL="0" distR="0" wp14:anchorId="7A26F144" wp14:editId="42DE172F">
+            <wp:extent cx="3219450" cy="5832517"/>
+            <wp:effectExtent l="0" t="0" r="0" b="0"/>
+            <wp:docPr id="1737629789" name="Imagem 5" descr="Diagrama&#10;&#10;Descrição gerada automaticamente"/>
+            <wp:cNvGraphicFramePr>
+              <a:graphicFrameLocks xmlns:a="http://schemas.openxmlformats.org/drawingml/2006/main" noChangeAspect="1"/>
+            </wp:cNvGraphicFramePr>
+            <a:graphic xmlns:a="http://schemas.openxmlformats.org/drawingml/2006/main">
+              <a:graphicData uri="http://schemas.openxmlformats.org/drawingml/2006/picture">
+                <pic:pic xmlns:pic="http://schemas.openxmlformats.org/drawingml/2006/picture">
+                  <pic:nvPicPr>
+                    <pic:cNvPr id="1737629789" name="Imagem 5" descr="Diagrama&#10;&#10;Descrição gerada automaticamente"/>
                     <pic:cNvPicPr>
                       <a:picLocks noChangeAspect="1" noChangeArrowheads="1"/>
                     </pic:cNvPicPr>
                   </pic:nvPicPr>
                   <pic:blipFill>
-                    <a:blip r:embed="rId26">
+                    <a:blip r:embed="rId30" cstate="print">
                       <a:extLst>
                         <a:ext uri="{28A0092B-C50C-407E-A947-70E740481C1C}">
                           <a14:useLocalDpi xmlns:a14="http://schemas.microsoft.com/office/drawing/2010/main" val="0"/>
@@ -12581,7 +13661,7 @@
                   <pic:spPr bwMode="auto">
                     <a:xfrm>
                       <a:off x="0" y="0"/>
-                      <a:ext cx="5400675" cy="5448300"/>
+                      <a:ext cx="3249644" cy="5887218"/>
                     </a:xfrm>
                     <a:prstGeom prst="rect">
                       <a:avLst/>
@@ -12601,8 +13681,411 @@
     <w:p>
       <w:pPr>
         <w:spacing w:line="276" w:lineRule="auto"/>
-        <w:jc w:val="both"/>
-      </w:pPr>
+        <w:jc w:val="center"/>
+        <w:rPr>
+          <w:noProof/>
+        </w:rPr>
+      </w:pPr>
+      <w:r>
+        <w:rPr>
+          <w:sz w:val="22"/>
+          <w:szCs w:val="22"/>
+        </w:rPr>
+        <w:t xml:space="preserve">Figure </w:t>
+      </w:r>
+      <w:r>
+        <w:rPr>
+          <w:sz w:val="22"/>
+          <w:szCs w:val="22"/>
+        </w:rPr>
+        <w:t>1</w:t>
+      </w:r>
+      <w:r>
+        <w:rPr>
+          <w:sz w:val="22"/>
+          <w:szCs w:val="22"/>
+        </w:rPr>
+        <w:t>2</w:t>
+      </w:r>
+      <w:r>
+        <w:rPr>
+          <w:sz w:val="22"/>
+          <w:szCs w:val="22"/>
+        </w:rPr>
+        <w:t xml:space="preserve"> – </w:t>
+      </w:r>
+      <w:r>
+        <w:rPr>
+          <w:sz w:val="22"/>
+          <w:szCs w:val="22"/>
+        </w:rPr>
+        <w:t>Algorithm used for the Evaluation process</w:t>
+      </w:r>
+      <w:r>
+        <w:rPr>
+          <w:sz w:val="22"/>
+          <w:szCs w:val="22"/>
+        </w:rPr>
+        <w:t>.</w:t>
+      </w:r>
+      <w:r>
+        <w:rPr>
+          <w:noProof/>
+        </w:rPr>
+        <w:t xml:space="preserve"> </w:t>
+      </w:r>
+    </w:p>
+    <w:p>
+      <w:pPr>
+        <w:spacing w:line="276" w:lineRule="auto"/>
+        <w:jc w:val="center"/>
+      </w:pPr>
+      <w:r>
+        <w:rPr>
+          <w:noProof/>
+        </w:rPr>
+        <w:lastRenderedPageBreak/>
+        <w:drawing>
+          <wp:inline distT="0" distB="0" distL="0" distR="0" wp14:anchorId="3695EEAA" wp14:editId="5404B7C6">
+            <wp:extent cx="5174073" cy="5219700"/>
+            <wp:effectExtent l="0" t="0" r="7620" b="0"/>
+            <wp:docPr id="2054063444" name="Imagem 6" descr="Linha do tempo&#10;&#10;Descrição gerada automaticamente"/>
+            <wp:cNvGraphicFramePr>
+              <a:graphicFrameLocks xmlns:a="http://schemas.openxmlformats.org/drawingml/2006/main" noChangeAspect="1"/>
+            </wp:cNvGraphicFramePr>
+            <a:graphic xmlns:a="http://schemas.openxmlformats.org/drawingml/2006/main">
+              <a:graphicData uri="http://schemas.openxmlformats.org/drawingml/2006/picture">
+                <pic:pic xmlns:pic="http://schemas.openxmlformats.org/drawingml/2006/picture">
+                  <pic:nvPicPr>
+                    <pic:cNvPr id="2054063444" name="Imagem 6" descr="Linha do tempo&#10;&#10;Descrição gerada automaticamente"/>
+                    <pic:cNvPicPr>
+                      <a:picLocks noChangeAspect="1" noChangeArrowheads="1"/>
+                    </pic:cNvPicPr>
+                  </pic:nvPicPr>
+                  <pic:blipFill>
+                    <a:blip r:embed="rId31">
+                      <a:extLst>
+                        <a:ext uri="{28A0092B-C50C-407E-A947-70E740481C1C}">
+                          <a14:useLocalDpi xmlns:a14="http://schemas.microsoft.com/office/drawing/2010/main" val="0"/>
+                        </a:ext>
+                      </a:extLst>
+                    </a:blip>
+                    <a:srcRect/>
+                    <a:stretch>
+                      <a:fillRect/>
+                    </a:stretch>
+                  </pic:blipFill>
+                  <pic:spPr bwMode="auto">
+                    <a:xfrm>
+                      <a:off x="0" y="0"/>
+                      <a:ext cx="5255158" cy="5301501"/>
+                    </a:xfrm>
+                    <a:prstGeom prst="rect">
+                      <a:avLst/>
+                    </a:prstGeom>
+                    <a:noFill/>
+                    <a:ln>
+                      <a:noFill/>
+                    </a:ln>
+                  </pic:spPr>
+                </pic:pic>
+              </a:graphicData>
+            </a:graphic>
+          </wp:inline>
+        </w:drawing>
+      </w:r>
+    </w:p>
+    <w:p>
+      <w:pPr>
+        <w:spacing w:line="276" w:lineRule="auto"/>
+        <w:jc w:val="center"/>
+        <w:rPr>
+          <w:noProof/>
+        </w:rPr>
+      </w:pPr>
+      <w:r>
+        <w:rPr>
+          <w:sz w:val="22"/>
+          <w:szCs w:val="22"/>
+        </w:rPr>
+        <w:t xml:space="preserve">Figure </w:t>
+      </w:r>
+      <w:r>
+        <w:rPr>
+          <w:sz w:val="22"/>
+          <w:szCs w:val="22"/>
+        </w:rPr>
+        <w:t>1</w:t>
+      </w:r>
+      <w:r>
+        <w:rPr>
+          <w:sz w:val="22"/>
+          <w:szCs w:val="22"/>
+        </w:rPr>
+        <w:t>3</w:t>
+      </w:r>
+      <w:r>
+        <w:rPr>
+          <w:sz w:val="22"/>
+          <w:szCs w:val="22"/>
+        </w:rPr>
+        <w:t xml:space="preserve"> – </w:t>
+      </w:r>
+      <w:r>
+        <w:rPr>
+          <w:sz w:val="22"/>
+          <w:szCs w:val="22"/>
+        </w:rPr>
+        <w:t>Diagram of the suggestion component selection.</w:t>
+      </w:r>
+    </w:p>
+    <w:p>
+      <w:pPr>
+        <w:spacing w:line="276" w:lineRule="auto"/>
+        <w:jc w:val="both"/>
+      </w:pPr>
+      <w:r>
+        <w:tab/>
+      </w:r>
+    </w:p>
+    <w:p>
+      <w:pPr>
+        <w:spacing w:line="276" w:lineRule="auto"/>
+        <w:jc w:val="both"/>
+      </w:pPr>
+    </w:p>
+    <w:p>
+      <w:pPr>
+        <w:spacing w:line="276" w:lineRule="auto"/>
+        <w:ind w:firstLine="708"/>
+        <w:jc w:val="both"/>
+      </w:pPr>
+      <w:r>
+        <w:t>With all the Evaluation procedures completed the application shows the User the results, if any of the submitted components failed the comparison with the selected game requirements. An example of a submission where the GPU does not meet the requirements is shown in Figure 14, along with the components suggested for the upgrade:</w:t>
+      </w:r>
+    </w:p>
+    <w:p>
+      <w:pPr>
+        <w:spacing w:line="276" w:lineRule="auto"/>
+        <w:jc w:val="both"/>
+      </w:pPr>
+    </w:p>
+    <w:p>
+      <w:pPr>
+        <w:spacing w:line="276" w:lineRule="auto"/>
+        <w:jc w:val="center"/>
+      </w:pPr>
+      <w:r>
+        <w:rPr>
+          <w:noProof/>
+        </w:rPr>
+        <w:lastRenderedPageBreak/>
+        <w:drawing>
+          <wp:inline distT="0" distB="0" distL="0" distR="0" wp14:anchorId="2839C014" wp14:editId="310A03E5">
+            <wp:extent cx="4019550" cy="3921236"/>
+            <wp:effectExtent l="0" t="0" r="0" b="3175"/>
+            <wp:docPr id="1982088190" name="Imagem 1" descr="Texto&#10;&#10;Descrição gerada automaticamente"/>
+            <wp:cNvGraphicFramePr>
+              <a:graphicFrameLocks xmlns:a="http://schemas.openxmlformats.org/drawingml/2006/main" noChangeAspect="1"/>
+            </wp:cNvGraphicFramePr>
+            <a:graphic xmlns:a="http://schemas.openxmlformats.org/drawingml/2006/main">
+              <a:graphicData uri="http://schemas.openxmlformats.org/drawingml/2006/picture">
+                <pic:pic xmlns:pic="http://schemas.openxmlformats.org/drawingml/2006/picture">
+                  <pic:nvPicPr>
+                    <pic:cNvPr id="1982088190" name="Imagem 1" descr="Texto&#10;&#10;Descrição gerada automaticamente"/>
+                    <pic:cNvPicPr/>
+                  </pic:nvPicPr>
+                  <pic:blipFill>
+                    <a:blip r:embed="rId32"/>
+                    <a:stretch>
+                      <a:fillRect/>
+                    </a:stretch>
+                  </pic:blipFill>
+                  <pic:spPr>
+                    <a:xfrm>
+                      <a:off x="0" y="0"/>
+                      <a:ext cx="4028284" cy="3929756"/>
+                    </a:xfrm>
+                    <a:prstGeom prst="rect">
+                      <a:avLst/>
+                    </a:prstGeom>
+                  </pic:spPr>
+                </pic:pic>
+              </a:graphicData>
+            </a:graphic>
+          </wp:inline>
+        </w:drawing>
+      </w:r>
+    </w:p>
+    <w:p>
+      <w:pPr>
+        <w:spacing w:line="276" w:lineRule="auto"/>
+        <w:jc w:val="center"/>
+        <w:rPr>
+          <w:noProof/>
+        </w:rPr>
+      </w:pPr>
+      <w:r>
+        <w:rPr>
+          <w:sz w:val="22"/>
+          <w:szCs w:val="22"/>
+        </w:rPr>
+        <w:t xml:space="preserve">Figure </w:t>
+      </w:r>
+      <w:r>
+        <w:rPr>
+          <w:sz w:val="22"/>
+          <w:szCs w:val="22"/>
+        </w:rPr>
+        <w:t>1</w:t>
+      </w:r>
+      <w:r>
+        <w:rPr>
+          <w:sz w:val="22"/>
+          <w:szCs w:val="22"/>
+        </w:rPr>
+        <w:t>4</w:t>
+      </w:r>
+      <w:r>
+        <w:rPr>
+          <w:sz w:val="22"/>
+          <w:szCs w:val="22"/>
+        </w:rPr>
+        <w:t xml:space="preserve"> – </w:t>
+      </w:r>
+      <w:r>
+        <w:rPr>
+          <w:sz w:val="22"/>
+          <w:szCs w:val="22"/>
+        </w:rPr>
+        <w:t>Capture of the Evaluation results provided by the platform</w:t>
+      </w:r>
+      <w:r>
+        <w:rPr>
+          <w:sz w:val="22"/>
+          <w:szCs w:val="22"/>
+        </w:rPr>
+        <w:t>.</w:t>
+      </w:r>
+    </w:p>
+    <w:p>
+      <w:pPr>
+        <w:spacing w:line="276" w:lineRule="auto"/>
+        <w:jc w:val="center"/>
+      </w:pPr>
+    </w:p>
+    <w:p>
+      <w:pPr>
+        <w:spacing w:line="276" w:lineRule="auto"/>
+        <w:ind w:firstLine="708"/>
+        <w:jc w:val="both"/>
+      </w:pPr>
+      <w:r>
+        <w:t>The code structure for the process then uses a pipeline to filter and sort the component based on the benchmark’s metrics, price, and value. The designed pipeline for MongoDB is illustrated in Figure 15.</w:t>
+      </w:r>
+    </w:p>
+    <w:p>
+      <w:pPr>
+        <w:spacing w:line="276" w:lineRule="auto"/>
+      </w:pPr>
+    </w:p>
+    <w:p>
+      <w:pPr>
+        <w:spacing w:line="276" w:lineRule="auto"/>
+        <w:ind w:left="-284" w:right="-284"/>
+        <w:jc w:val="center"/>
+      </w:pPr>
+      <w:r>
+        <w:rPr>
+          <w:noProof/>
+        </w:rPr>
+        <w:drawing>
+          <wp:inline distT="0" distB="0" distL="0" distR="0" wp14:anchorId="4EE75E3D" wp14:editId="0A0569D1">
+            <wp:extent cx="5788324" cy="3170510"/>
+            <wp:effectExtent l="0" t="0" r="3175" b="0"/>
+            <wp:docPr id="573935564" name="Imagem 1" descr="Texto&#10;&#10;Descrição gerada automaticamente"/>
+            <wp:cNvGraphicFramePr>
+              <a:graphicFrameLocks xmlns:a="http://schemas.openxmlformats.org/drawingml/2006/main" noChangeAspect="1"/>
+            </wp:cNvGraphicFramePr>
+            <a:graphic xmlns:a="http://schemas.openxmlformats.org/drawingml/2006/main">
+              <a:graphicData uri="http://schemas.openxmlformats.org/drawingml/2006/picture">
+                <pic:pic xmlns:pic="http://schemas.openxmlformats.org/drawingml/2006/picture">
+                  <pic:nvPicPr>
+                    <pic:cNvPr id="573935564" name="Imagem 1" descr="Texto&#10;&#10;Descrição gerada automaticamente"/>
+                    <pic:cNvPicPr/>
+                  </pic:nvPicPr>
+                  <pic:blipFill>
+                    <a:blip r:embed="rId33"/>
+                    <a:stretch>
+                      <a:fillRect/>
+                    </a:stretch>
+                  </pic:blipFill>
+                  <pic:spPr>
+                    <a:xfrm>
+                      <a:off x="0" y="0"/>
+                      <a:ext cx="5800494" cy="3177176"/>
+                    </a:xfrm>
+                    <a:prstGeom prst="rect">
+                      <a:avLst/>
+                    </a:prstGeom>
+                  </pic:spPr>
+                </pic:pic>
+              </a:graphicData>
+            </a:graphic>
+          </wp:inline>
+        </w:drawing>
+      </w:r>
+    </w:p>
+    <w:p>
+      <w:pPr>
+        <w:spacing w:line="276" w:lineRule="auto"/>
+        <w:jc w:val="center"/>
+        <w:rPr>
+          <w:noProof/>
+        </w:rPr>
+      </w:pPr>
+      <w:r>
+        <w:rPr>
+          <w:sz w:val="22"/>
+          <w:szCs w:val="22"/>
+        </w:rPr>
+        <w:t xml:space="preserve">Figure </w:t>
+      </w:r>
+      <w:r>
+        <w:rPr>
+          <w:sz w:val="22"/>
+          <w:szCs w:val="22"/>
+        </w:rPr>
+        <w:t>1</w:t>
+      </w:r>
+      <w:r>
+        <w:rPr>
+          <w:sz w:val="22"/>
+          <w:szCs w:val="22"/>
+        </w:rPr>
+        <w:t>5</w:t>
+      </w:r>
+      <w:r>
+        <w:rPr>
+          <w:sz w:val="22"/>
+          <w:szCs w:val="22"/>
+        </w:rPr>
+        <w:t xml:space="preserve"> – </w:t>
+      </w:r>
+      <w:r>
+        <w:rPr>
+          <w:sz w:val="22"/>
+          <w:szCs w:val="22"/>
+        </w:rPr>
+        <w:t>Pipeline used for the component suggestion (limited by the user budget)</w:t>
+      </w:r>
+      <w:r>
+        <w:rPr>
+          <w:sz w:val="22"/>
+          <w:szCs w:val="22"/>
+        </w:rPr>
+        <w:t>.</w:t>
+      </w:r>
     </w:p>
     <w:p>
       <w:pPr>
@@ -12614,96 +14097,1369 @@
       <w:pPr>
         <w:pStyle w:val="Ttulo2"/>
         <w:spacing w:line="276" w:lineRule="auto"/>
-      </w:pPr>
-      <w:bookmarkStart w:id="14" w:name="_Toc144258107"/>
-      <w:r>
         <w:rPr>
           <w:rFonts w:ascii="Times New Roman" w:hAnsi="Times New Roman" w:cs="Times New Roman"/>
           <w:color w:val="auto"/>
         </w:rPr>
-        <w:t>5</w:t>
-      </w:r>
+      </w:pPr>
+      <w:bookmarkStart w:id="15" w:name="_Toc144360509"/>
       <w:r>
         <w:rPr>
           <w:rFonts w:ascii="Times New Roman" w:hAnsi="Times New Roman" w:cs="Times New Roman"/>
           <w:color w:val="auto"/>
         </w:rPr>
-        <w:t>.</w:t>
+        <w:lastRenderedPageBreak/>
+        <w:t>5</w:t>
       </w:r>
       <w:r>
         <w:rPr>
           <w:rFonts w:ascii="Times New Roman" w:hAnsi="Times New Roman" w:cs="Times New Roman"/>
           <w:color w:val="auto"/>
         </w:rPr>
-        <w:t>2</w:t>
+        <w:t>.</w:t>
       </w:r>
       <w:r>
         <w:rPr>
           <w:rFonts w:ascii="Times New Roman" w:hAnsi="Times New Roman" w:cs="Times New Roman"/>
           <w:color w:val="auto"/>
         </w:rPr>
-        <w:tab/>
-      </w:r>
-      <w:bookmarkEnd w:id="14"/>
+        <w:t>2</w:t>
+      </w:r>
       <w:r>
         <w:rPr>
           <w:rFonts w:ascii="Times New Roman" w:hAnsi="Times New Roman" w:cs="Times New Roman"/>
           <w:color w:val="auto"/>
         </w:rPr>
-        <w:t>Reviews and PC games requirements (Browsing Functions)</w:t>
-      </w:r>
-    </w:p>
-    <w:p>
-      <w:pPr>
-        <w:pStyle w:val="Ttulo2"/>
-        <w:spacing w:line="276" w:lineRule="auto"/>
-      </w:pPr>
-    </w:p>
-    <w:p/>
-    <w:p>
-      <w:pPr>
-        <w:pStyle w:val="Ttulo2"/>
-        <w:spacing w:line="276" w:lineRule="auto"/>
+        <w:tab/>
+      </w:r>
+      <w:r>
         <w:rPr>
           <w:rFonts w:ascii="Times New Roman" w:hAnsi="Times New Roman" w:cs="Times New Roman"/>
           <w:color w:val="auto"/>
         </w:rPr>
-      </w:pPr>
-      <w:r>
-        <w:rPr>
-          <w:rFonts w:ascii="Times New Roman" w:hAnsi="Times New Roman" w:cs="Times New Roman"/>
-          <w:color w:val="auto"/>
-        </w:rPr>
-        <w:t>5</w:t>
-      </w:r>
-      <w:r>
-        <w:rPr>
-          <w:rFonts w:ascii="Times New Roman" w:hAnsi="Times New Roman" w:cs="Times New Roman"/>
-          <w:color w:val="auto"/>
+        <w:t>Reviews and PC games requirements (Browsing Functions)</w:t>
+      </w:r>
+      <w:bookmarkEnd w:id="15"/>
+    </w:p>
+    <w:p/>
+    <w:p>
+      <w:pPr>
+        <w:spacing w:line="276" w:lineRule="auto"/>
+        <w:ind w:firstLine="708"/>
+        <w:jc w:val="both"/>
+      </w:pPr>
+      <w:r>
+        <w:t>The</w:t>
+      </w:r>
+      <w:r>
+        <w:t xml:space="preserve"> second</w:t>
+      </w:r>
+      <w:r>
+        <w:t xml:space="preserve"> first section will provide th</w:t>
+      </w:r>
+      <w:r>
+        <w:t>e main functions for the PC games information, including the requirements and reviews. This section, the</w:t>
+      </w:r>
+      <w:r>
+        <w:t>n implement the functions for proving the analytics and best games listing, as it uses the review databases to obtain information on the listed games and detect which are the most relevant. This is then used in the platform as a complement to provide better user experience when browsing PC games specifications.</w:t>
+      </w:r>
+    </w:p>
+    <w:p>
+      <w:pPr>
+        <w:jc w:val="center"/>
+      </w:pPr>
+      <w:r>
+        <w:rPr>
+          <w:noProof/>
+        </w:rPr>
+        <w:drawing>
+          <wp:inline distT="0" distB="0" distL="0" distR="0" wp14:anchorId="3239ED04" wp14:editId="4BCD901F">
+            <wp:extent cx="3881887" cy="3512596"/>
+            <wp:effectExtent l="0" t="0" r="4445" b="0"/>
+            <wp:docPr id="318790188" name="Imagem 1" descr="Texto&#10;&#10;Descrição gerada automaticamente"/>
+            <wp:cNvGraphicFramePr>
+              <a:graphicFrameLocks xmlns:a="http://schemas.openxmlformats.org/drawingml/2006/main" noChangeAspect="1"/>
+            </wp:cNvGraphicFramePr>
+            <a:graphic xmlns:a="http://schemas.openxmlformats.org/drawingml/2006/main">
+              <a:graphicData uri="http://schemas.openxmlformats.org/drawingml/2006/picture">
+                <pic:pic xmlns:pic="http://schemas.openxmlformats.org/drawingml/2006/picture">
+                  <pic:nvPicPr>
+                    <pic:cNvPr id="318790188" name="Imagem 1" descr="Texto&#10;&#10;Descrição gerada automaticamente"/>
+                    <pic:cNvPicPr/>
+                  </pic:nvPicPr>
+                  <pic:blipFill>
+                    <a:blip r:embed="rId34"/>
+                    <a:stretch>
+                      <a:fillRect/>
+                    </a:stretch>
+                  </pic:blipFill>
+                  <pic:spPr>
+                    <a:xfrm>
+                      <a:off x="0" y="0"/>
+                      <a:ext cx="3917501" cy="3544822"/>
+                    </a:xfrm>
+                    <a:prstGeom prst="rect">
+                      <a:avLst/>
+                    </a:prstGeom>
+                  </pic:spPr>
+                </pic:pic>
+              </a:graphicData>
+            </a:graphic>
+          </wp:inline>
+        </w:drawing>
+      </w:r>
+    </w:p>
+    <w:p>
+      <w:pPr>
+        <w:spacing w:line="276" w:lineRule="auto"/>
+        <w:jc w:val="center"/>
+        <w:rPr>
+          <w:noProof/>
+        </w:rPr>
+      </w:pPr>
+      <w:r>
+        <w:rPr>
+          <w:sz w:val="22"/>
+          <w:szCs w:val="22"/>
+        </w:rPr>
+        <w:t xml:space="preserve">Figure </w:t>
+      </w:r>
+      <w:r>
+        <w:rPr>
+          <w:sz w:val="22"/>
+          <w:szCs w:val="22"/>
+        </w:rPr>
+        <w:t>1</w:t>
+      </w:r>
+      <w:r>
+        <w:rPr>
+          <w:sz w:val="22"/>
+          <w:szCs w:val="22"/>
+        </w:rPr>
+        <w:t>6</w:t>
+      </w:r>
+      <w:r>
+        <w:rPr>
+          <w:sz w:val="22"/>
+          <w:szCs w:val="22"/>
+        </w:rPr>
+        <w:t xml:space="preserve"> – </w:t>
+      </w:r>
+      <w:r>
+        <w:rPr>
+          <w:sz w:val="22"/>
+          <w:szCs w:val="22"/>
+        </w:rPr>
+        <w:t>Results for the reviews analytics functions</w:t>
+      </w:r>
+      <w:r>
+        <w:rPr>
+          <w:sz w:val="22"/>
+          <w:szCs w:val="22"/>
         </w:rPr>
         <w:t>.</w:t>
       </w:r>
-      <w:r>
-        <w:rPr>
-          <w:rFonts w:ascii="Times New Roman" w:hAnsi="Times New Roman" w:cs="Times New Roman"/>
-          <w:color w:val="auto"/>
-        </w:rPr>
-        <w:t>3</w:t>
-      </w:r>
-      <w:r>
-        <w:rPr>
-          <w:rFonts w:ascii="Times New Roman" w:hAnsi="Times New Roman" w:cs="Times New Roman"/>
-          <w:color w:val="auto"/>
-        </w:rPr>
+    </w:p>
+    <w:p>
+      <w:pPr>
+        <w:jc w:val="center"/>
+      </w:pPr>
+    </w:p>
+    <w:p>
+      <w:pPr>
+        <w:jc w:val="center"/>
+      </w:pPr>
+    </w:p>
+    <w:p>
+      <w:pPr>
+        <w:spacing w:line="276" w:lineRule="auto"/>
+        <w:ind w:firstLine="708"/>
+        <w:jc w:val="both"/>
+      </w:pPr>
+      <w:r>
+        <w:t xml:space="preserve">One of the main analytics provided </w:t>
+      </w:r>
+      <w:r>
+        <w:t xml:space="preserve">is the games with the most </w:t>
+      </w:r>
+      <w:r>
+        <w:t>number</w:t>
+      </w:r>
+      <w:r>
+        <w:t xml:space="preserve"> of Reviews in the platform. This metric is then used to show user possible trending games that have being released. Also, a second analytic listing for the games is based on games with the highest percentage of recommendations. In the documents stored in the game_review collections, there are one specific filed where the user’s device if they want to recommend the game or not. By using the pipeline structure provided by MongoDB, it is possible to count the number of reviews for all the games listed, as well as to design a query that will aggregate reviews for every game listed and will calculate what is the percentage of those reviews that are recommending the game. In Figure 16, the results when executing </w:t>
+      </w:r>
+      <w:r>
+        <w:t>both</w:t>
+      </w:r>
+      <w:r>
+        <w:t xml:space="preserve"> analytics functions is shown and in Figure 17 the pipeline design for the highest recommended games is shown.</w:t>
+      </w:r>
+    </w:p>
+    <w:p/>
+    <w:p>
+      <w:pPr>
+        <w:ind w:left="-567" w:right="-567"/>
+      </w:pPr>
+      <w:r>
+        <w:rPr>
+          <w:noProof/>
+        </w:rPr>
+        <w:lastRenderedPageBreak/>
+        <w:drawing>
+          <wp:inline distT="0" distB="0" distL="0" distR="0" wp14:anchorId="71B06395" wp14:editId="208A6286">
+            <wp:extent cx="6145189" cy="3873261"/>
+            <wp:effectExtent l="0" t="0" r="8255" b="0"/>
+            <wp:docPr id="2105614070" name="Imagem 1" descr="Texto&#10;&#10;Descrição gerada automaticamente"/>
+            <wp:cNvGraphicFramePr>
+              <a:graphicFrameLocks xmlns:a="http://schemas.openxmlformats.org/drawingml/2006/main" noChangeAspect="1"/>
+            </wp:cNvGraphicFramePr>
+            <a:graphic xmlns:a="http://schemas.openxmlformats.org/drawingml/2006/main">
+              <a:graphicData uri="http://schemas.openxmlformats.org/drawingml/2006/picture">
+                <pic:pic xmlns:pic="http://schemas.openxmlformats.org/drawingml/2006/picture">
+                  <pic:nvPicPr>
+                    <pic:cNvPr id="2105614070" name="Imagem 1" descr="Texto&#10;&#10;Descrição gerada automaticamente"/>
+                    <pic:cNvPicPr/>
+                  </pic:nvPicPr>
+                  <pic:blipFill>
+                    <a:blip r:embed="rId35"/>
+                    <a:stretch>
+                      <a:fillRect/>
+                    </a:stretch>
+                  </pic:blipFill>
+                  <pic:spPr>
+                    <a:xfrm>
+                      <a:off x="0" y="0"/>
+                      <a:ext cx="6164119" cy="3885192"/>
+                    </a:xfrm>
+                    <a:prstGeom prst="rect">
+                      <a:avLst/>
+                    </a:prstGeom>
+                  </pic:spPr>
+                </pic:pic>
+              </a:graphicData>
+            </a:graphic>
+          </wp:inline>
+        </w:drawing>
+      </w:r>
+    </w:p>
+    <w:p>
+      <w:pPr>
+        <w:spacing w:line="276" w:lineRule="auto"/>
+        <w:jc w:val="center"/>
+        <w:rPr>
+          <w:noProof/>
+        </w:rPr>
+      </w:pPr>
+      <w:r>
+        <w:rPr>
+          <w:sz w:val="22"/>
+          <w:szCs w:val="22"/>
+        </w:rPr>
+        <w:t xml:space="preserve">Figure </w:t>
+      </w:r>
+      <w:r>
+        <w:rPr>
+          <w:sz w:val="22"/>
+          <w:szCs w:val="22"/>
+        </w:rPr>
+        <w:t>1</w:t>
+      </w:r>
+      <w:r>
+        <w:rPr>
+          <w:sz w:val="22"/>
+          <w:szCs w:val="22"/>
+        </w:rPr>
+        <w:t>7</w:t>
+      </w:r>
+      <w:r>
+        <w:rPr>
+          <w:sz w:val="22"/>
+          <w:szCs w:val="22"/>
+        </w:rPr>
+        <w:t xml:space="preserve"> – Pipeline used for the component suggestion (limited by the user budget).</w:t>
+      </w:r>
+    </w:p>
+    <w:p/>
+    <w:p>
+      <w:pPr>
+        <w:spacing w:line="276" w:lineRule="auto"/>
+        <w:ind w:firstLine="708"/>
+        <w:jc w:val="both"/>
+      </w:pPr>
+      <w:r>
+        <w:t>Complementing the analytics for the PC games reviews, when a User is browsing the trending games, it is desirable to check the actual reviews provided by other Users. In that way, a function that shows the User the latest reviews posted was designed. However during implementation, it was noticed that by embedding some of the reviews on the actual system requirements document would save time and computational resources, as when browsing for a game requirements the User would also get the latest review. The following images are then captures from the Mongo Compass software, which shows the results for the queries in the collections used.</w:t>
+      </w:r>
+    </w:p>
+    <w:p/>
+    <w:p>
+      <w:r>
         <w:tab/>
-      </w:r>
-      <w:r>
-        <w:rPr>
-          <w:rFonts w:ascii="Times New Roman" w:hAnsi="Times New Roman" w:cs="Times New Roman"/>
-          <w:color w:val="auto"/>
-        </w:rPr>
-        <w:t>Statistics (Additional Functions)</w:t>
-      </w:r>
+        <w:t>First, by using the game_reviews collection, a query was designed to retrieve and sort the reviews for one game. The query structure and the results are shown:</w:t>
+      </w:r>
+    </w:p>
+    <w:p/>
+    <w:p>
+      <w:pPr>
+        <w:rPr>
+          <w:rFonts w:ascii="Consolas" w:hAnsi="Consolas"/>
+        </w:rPr>
+      </w:pPr>
+      <w:r>
+        <w:rPr>
+          <w:rFonts w:ascii="Consolas" w:hAnsi="Consolas"/>
+        </w:rPr>
+        <w:t>{</w:t>
+      </w:r>
+    </w:p>
+    <w:p>
+      <w:pPr>
+        <w:ind w:firstLine="708"/>
+        <w:rPr>
+          <w:rFonts w:ascii="Consolas" w:hAnsi="Consolas"/>
+        </w:rPr>
+      </w:pPr>
+      <w:r>
+        <w:rPr>
+          <w:rFonts w:ascii="Consolas" w:hAnsi="Consolas"/>
+        </w:rPr>
+        <w:t xml:space="preserve">{title: "Dead by Daylight"}, </w:t>
+      </w:r>
+    </w:p>
+    <w:p>
+      <w:pPr>
+        <w:ind w:left="708"/>
+        <w:rPr>
+          <w:rFonts w:ascii="Consolas" w:hAnsi="Consolas"/>
+        </w:rPr>
+      </w:pPr>
+      <w:r>
+        <w:rPr>
+          <w:rFonts w:ascii="Consolas" w:hAnsi="Consolas"/>
+        </w:rPr>
+        <w:t>{$sort: {"date_posted": -1}},</w:t>
+      </w:r>
+    </w:p>
+    <w:p>
+      <w:pPr>
+        <w:ind w:left="708"/>
+        <w:rPr>
+          <w:rFonts w:ascii="Consolas" w:hAnsi="Consolas"/>
+        </w:rPr>
+      </w:pPr>
+      <w:r>
+        <w:rPr>
+          <w:rFonts w:ascii="Consolas" w:hAnsi="Consolas"/>
+        </w:rPr>
+        <w:t>{$limit: 20}</w:t>
+      </w:r>
+    </w:p>
+    <w:p>
+      <w:pPr>
+        <w:rPr>
+          <w:rFonts w:ascii="Consolas" w:hAnsi="Consolas"/>
+        </w:rPr>
+      </w:pPr>
+      <w:r>
+        <w:rPr>
+          <w:rFonts w:ascii="Consolas" w:hAnsi="Consolas"/>
+        </w:rPr>
+        <w:t>}</w:t>
+      </w:r>
+    </w:p>
+    <w:p>
+      <w:r>
+        <w:rPr>
+          <w:noProof/>
+        </w:rPr>
+        <w:lastRenderedPageBreak/>
+        <w:drawing>
+          <wp:inline distT="0" distB="0" distL="0" distR="0" wp14:anchorId="34CB16D0" wp14:editId="6E36F9CF">
+            <wp:extent cx="5400040" cy="1908810"/>
+            <wp:effectExtent l="0" t="0" r="0" b="0"/>
+            <wp:docPr id="2039685451" name="Imagem 1" descr="Interface gráfica do usuário, Aplicativo, Teams&#10;&#10;Descrição gerada automaticamente"/>
+            <wp:cNvGraphicFramePr>
+              <a:graphicFrameLocks xmlns:a="http://schemas.openxmlformats.org/drawingml/2006/main" noChangeAspect="1"/>
+            </wp:cNvGraphicFramePr>
+            <a:graphic xmlns:a="http://schemas.openxmlformats.org/drawingml/2006/main">
+              <a:graphicData uri="http://schemas.openxmlformats.org/drawingml/2006/picture">
+                <pic:pic xmlns:pic="http://schemas.openxmlformats.org/drawingml/2006/picture">
+                  <pic:nvPicPr>
+                    <pic:cNvPr id="2039685451" name="Imagem 1" descr="Interface gráfica do usuário, Aplicativo, Teams&#10;&#10;Descrição gerada automaticamente"/>
+                    <pic:cNvPicPr/>
+                  </pic:nvPicPr>
+                  <pic:blipFill>
+                    <a:blip r:embed="rId36"/>
+                    <a:stretch>
+                      <a:fillRect/>
+                    </a:stretch>
+                  </pic:blipFill>
+                  <pic:spPr>
+                    <a:xfrm>
+                      <a:off x="0" y="0"/>
+                      <a:ext cx="5400040" cy="1908810"/>
+                    </a:xfrm>
+                    <a:prstGeom prst="rect">
+                      <a:avLst/>
+                    </a:prstGeom>
+                  </pic:spPr>
+                </pic:pic>
+              </a:graphicData>
+            </a:graphic>
+          </wp:inline>
+        </w:drawing>
+      </w:r>
+    </w:p>
+    <w:p/>
+    <w:p>
+      <w:pPr>
+        <w:spacing w:line="276" w:lineRule="auto"/>
+        <w:jc w:val="both"/>
+      </w:pPr>
+      <w:r>
+        <w:tab/>
+        <w:t xml:space="preserve">For this specific search for the latest reviews, the system took 151 ms for the execution time, as </w:t>
+      </w:r>
+      <w:r>
+        <w:t>many</w:t>
+      </w:r>
+      <w:r>
+        <w:t xml:space="preserve"> documents had to be examined.</w:t>
+      </w:r>
+      <w:r>
+        <w:t xml:space="preserve"> As previously mentioned, the alternative for this execution is to then embed the latest reviews in the system_requiremtns documents, exploiting the MongoDB capabilities. The following capture then shows the result of embedding some of the reviews on the game requirements.</w:t>
+      </w:r>
+    </w:p>
+    <w:p/>
+    <w:p>
+      <w:pPr>
+        <w:jc w:val="center"/>
+      </w:pPr>
+      <w:r>
+        <w:rPr>
+          <w:noProof/>
+        </w:rPr>
+        <w:drawing>
+          <wp:inline distT="0" distB="0" distL="0" distR="0" wp14:anchorId="29C068E8" wp14:editId="0F76984E">
+            <wp:extent cx="5200650" cy="5363934"/>
+            <wp:effectExtent l="0" t="0" r="0" b="8255"/>
+            <wp:docPr id="1250592666" name="Imagem 1" descr="Interface gráfica do usuário, Texto, Aplicativo&#10;&#10;Descrição gerada automaticamente"/>
+            <wp:cNvGraphicFramePr>
+              <a:graphicFrameLocks xmlns:a="http://schemas.openxmlformats.org/drawingml/2006/main" noChangeAspect="1"/>
+            </wp:cNvGraphicFramePr>
+            <a:graphic xmlns:a="http://schemas.openxmlformats.org/drawingml/2006/main">
+              <a:graphicData uri="http://schemas.openxmlformats.org/drawingml/2006/picture">
+                <pic:pic xmlns:pic="http://schemas.openxmlformats.org/drawingml/2006/picture">
+                  <pic:nvPicPr>
+                    <pic:cNvPr id="1250592666" name="Imagem 1" descr="Interface gráfica do usuário, Texto, Aplicativo&#10;&#10;Descrição gerada automaticamente"/>
+                    <pic:cNvPicPr/>
+                  </pic:nvPicPr>
+                  <pic:blipFill>
+                    <a:blip r:embed="rId37"/>
+                    <a:stretch>
+                      <a:fillRect/>
+                    </a:stretch>
+                  </pic:blipFill>
+                  <pic:spPr>
+                    <a:xfrm>
+                      <a:off x="0" y="0"/>
+                      <a:ext cx="5211187" cy="5374802"/>
+                    </a:xfrm>
+                    <a:prstGeom prst="rect">
+                      <a:avLst/>
+                    </a:prstGeom>
+                  </pic:spPr>
+                </pic:pic>
+              </a:graphicData>
+            </a:graphic>
+          </wp:inline>
+        </w:drawing>
+      </w:r>
+    </w:p>
+    <w:p/>
+    <w:p/>
+    <w:p>
+      <w:pPr>
+        <w:spacing w:line="276" w:lineRule="auto"/>
+        <w:ind w:firstLine="708"/>
+        <w:jc w:val="both"/>
+      </w:pPr>
+      <w:r>
+        <w:t>In order to obtain now the list of latest reviews (up to a maximum of 20), the application only need to query the game requirements documents. The structure and results for this query:</w:t>
+      </w:r>
+    </w:p>
+    <w:p>
+      <w:pPr>
+        <w:spacing w:line="276" w:lineRule="auto"/>
+        <w:ind w:firstLine="708"/>
+        <w:jc w:val="both"/>
+      </w:pPr>
+    </w:p>
+    <w:p>
+      <w:pPr>
+        <w:spacing w:line="276" w:lineRule="auto"/>
+        <w:ind w:firstLine="708"/>
+        <w:jc w:val="both"/>
+      </w:pPr>
+      <w:r>
+        <w:t>Using Mongo shell:</w:t>
+      </w:r>
+    </w:p>
+    <w:p>
+      <w:pPr>
+        <w:rPr>
+          <w:rFonts w:ascii="Consolas" w:hAnsi="Consolas"/>
+        </w:rPr>
+      </w:pPr>
+      <w:r>
+        <w:rPr>
+          <w:rFonts w:ascii="Consolas" w:hAnsi="Consolas"/>
+        </w:rPr>
+        <w:t>db.system_requirements.find(</w:t>
+      </w:r>
+      <w:r>
+        <w:rPr>
+          <w:rFonts w:ascii="Consolas" w:hAnsi="Consolas"/>
+        </w:rPr>
+        <w:t>{title: "Dead by Daylight"}</w:t>
+      </w:r>
+      <w:r>
+        <w:rPr>
+          <w:rFonts w:ascii="Consolas" w:hAnsi="Consolas"/>
+        </w:rPr>
+        <w:t>)</w:t>
+      </w:r>
+      <w:r>
+        <w:rPr>
+          <w:rFonts w:ascii="Consolas" w:hAnsi="Consolas"/>
+        </w:rPr>
+        <w:t>.explain(“executionStats”)</w:t>
+      </w:r>
+    </w:p>
+    <w:p>
+      <w:pPr>
+        <w:spacing w:line="276" w:lineRule="auto"/>
+        <w:ind w:firstLine="708"/>
+        <w:jc w:val="both"/>
+      </w:pPr>
+    </w:p>
+    <w:p>
+      <w:pPr>
+        <w:spacing w:line="276" w:lineRule="auto"/>
+        <w:ind w:firstLine="708"/>
+        <w:jc w:val="both"/>
+      </w:pPr>
+      <w:r>
+        <w:t xml:space="preserve">Using Mongo </w:t>
+      </w:r>
+      <w:r>
+        <w:t>compass</w:t>
+      </w:r>
+      <w:r>
+        <w:t>:</w:t>
+      </w:r>
+    </w:p>
+    <w:p>
+      <w:pPr>
+        <w:spacing w:line="276" w:lineRule="auto"/>
+        <w:jc w:val="both"/>
+      </w:pPr>
+      <w:r>
+        <w:rPr>
+          <w:rFonts w:ascii="Consolas" w:hAnsi="Consolas"/>
+        </w:rPr>
+        <w:t>find</w:t>
+      </w:r>
+      <w:r>
+        <w:rPr>
+          <w:rFonts w:ascii="Consolas" w:hAnsi="Consolas"/>
+        </w:rPr>
+        <w:t>({title: "Dead by Daylight"})</w:t>
+      </w:r>
+    </w:p>
+    <w:p>
+      <w:pPr>
+        <w:rPr>
+          <w:rFonts w:ascii="Consolas" w:hAnsi="Consolas"/>
+        </w:rPr>
+      </w:pPr>
+    </w:p>
+    <w:p>
+      <w:pPr>
+        <w:jc w:val="center"/>
+      </w:pPr>
+      <w:r>
+        <w:rPr>
+          <w:noProof/>
+        </w:rPr>
+        <w:drawing>
+          <wp:inline distT="0" distB="0" distL="0" distR="0" wp14:anchorId="1928B439" wp14:editId="23860783">
+            <wp:extent cx="3752491" cy="2745921"/>
+            <wp:effectExtent l="0" t="0" r="635" b="0"/>
+            <wp:docPr id="2009023716" name="Imagem 1" descr="Texto&#10;&#10;Descrição gerada automaticamente"/>
+            <wp:cNvGraphicFramePr>
+              <a:graphicFrameLocks xmlns:a="http://schemas.openxmlformats.org/drawingml/2006/main" noChangeAspect="1"/>
+            </wp:cNvGraphicFramePr>
+            <a:graphic xmlns:a="http://schemas.openxmlformats.org/drawingml/2006/main">
+              <a:graphicData uri="http://schemas.openxmlformats.org/drawingml/2006/picture">
+                <pic:pic xmlns:pic="http://schemas.openxmlformats.org/drawingml/2006/picture">
+                  <pic:nvPicPr>
+                    <pic:cNvPr id="2009023716" name="Imagem 1" descr="Texto&#10;&#10;Descrição gerada automaticamente"/>
+                    <pic:cNvPicPr/>
+                  </pic:nvPicPr>
+                  <pic:blipFill>
+                    <a:blip r:embed="rId38"/>
+                    <a:stretch>
+                      <a:fillRect/>
+                    </a:stretch>
+                  </pic:blipFill>
+                  <pic:spPr>
+                    <a:xfrm>
+                      <a:off x="0" y="0"/>
+                      <a:ext cx="3759487" cy="2751040"/>
+                    </a:xfrm>
+                    <a:prstGeom prst="rect">
+                      <a:avLst/>
+                    </a:prstGeom>
+                  </pic:spPr>
+                </pic:pic>
+              </a:graphicData>
+            </a:graphic>
+          </wp:inline>
+        </w:drawing>
+      </w:r>
+    </w:p>
+    <w:p>
+      <w:pPr>
+        <w:jc w:val="center"/>
+      </w:pPr>
+    </w:p>
+    <w:p>
+      <w:pPr>
+        <w:jc w:val="center"/>
+      </w:pPr>
+      <w:r>
+        <w:rPr>
+          <w:noProof/>
+        </w:rPr>
+        <w:drawing>
+          <wp:inline distT="0" distB="0" distL="0" distR="0" wp14:anchorId="480528E3" wp14:editId="5FF42A40">
+            <wp:extent cx="5400040" cy="1891665"/>
+            <wp:effectExtent l="0" t="0" r="0" b="0"/>
+            <wp:docPr id="1128256057" name="Imagem 1" descr="Interface gráfica do usuário, Aplicativo&#10;&#10;Descrição gerada automaticamente"/>
+            <wp:cNvGraphicFramePr>
+              <a:graphicFrameLocks xmlns:a="http://schemas.openxmlformats.org/drawingml/2006/main" noChangeAspect="1"/>
+            </wp:cNvGraphicFramePr>
+            <a:graphic xmlns:a="http://schemas.openxmlformats.org/drawingml/2006/main">
+              <a:graphicData uri="http://schemas.openxmlformats.org/drawingml/2006/picture">
+                <pic:pic xmlns:pic="http://schemas.openxmlformats.org/drawingml/2006/picture">
+                  <pic:nvPicPr>
+                    <pic:cNvPr id="1128256057" name="Imagem 1" descr="Interface gráfica do usuário, Aplicativo&#10;&#10;Descrição gerada automaticamente"/>
+                    <pic:cNvPicPr/>
+                  </pic:nvPicPr>
+                  <pic:blipFill>
+                    <a:blip r:embed="rId39"/>
+                    <a:stretch>
+                      <a:fillRect/>
+                    </a:stretch>
+                  </pic:blipFill>
+                  <pic:spPr>
+                    <a:xfrm>
+                      <a:off x="0" y="0"/>
+                      <a:ext cx="5400040" cy="1891665"/>
+                    </a:xfrm>
+                    <a:prstGeom prst="rect">
+                      <a:avLst/>
+                    </a:prstGeom>
+                  </pic:spPr>
+                </pic:pic>
+              </a:graphicData>
+            </a:graphic>
+          </wp:inline>
+        </w:drawing>
+      </w:r>
+    </w:p>
+    <w:p>
+      <w:pPr>
+        <w:spacing w:line="276" w:lineRule="auto"/>
+        <w:jc w:val="both"/>
+      </w:pPr>
+      <w:r>
+        <w:tab/>
+        <w:t>The result for this implementation shows a significant reduction in the query time, as the requirements collection is smaller in comparison with the reviews. Also, to improve even more the read operation, an Index was used on the system_requirements collection. The index used was the “title” field (name of the PC game), which is the most used parameter for searching. By including this index, the results for the same query were then:</w:t>
+      </w:r>
+    </w:p>
+    <w:p>
+      <w:pPr>
+        <w:spacing w:line="276" w:lineRule="auto"/>
+        <w:jc w:val="both"/>
+      </w:pPr>
+      <w:r>
+        <w:rPr>
+          <w:noProof/>
+        </w:rPr>
+        <w:lastRenderedPageBreak/>
+        <w:drawing>
+          <wp:inline distT="0" distB="0" distL="0" distR="0" wp14:anchorId="4BE13FC3" wp14:editId="0A2F63D1">
+            <wp:extent cx="5400040" cy="2058035"/>
+            <wp:effectExtent l="0" t="0" r="0" b="0"/>
+            <wp:docPr id="1809953222" name="Imagem 1" descr="Interface gráfica do usuário, Aplicativo, Teams&#10;&#10;Descrição gerada automaticamente"/>
+            <wp:cNvGraphicFramePr>
+              <a:graphicFrameLocks xmlns:a="http://schemas.openxmlformats.org/drawingml/2006/main" noChangeAspect="1"/>
+            </wp:cNvGraphicFramePr>
+            <a:graphic xmlns:a="http://schemas.openxmlformats.org/drawingml/2006/main">
+              <a:graphicData uri="http://schemas.openxmlformats.org/drawingml/2006/picture">
+                <pic:pic xmlns:pic="http://schemas.openxmlformats.org/drawingml/2006/picture">
+                  <pic:nvPicPr>
+                    <pic:cNvPr id="1809953222" name="Imagem 1" descr="Interface gráfica do usuário, Aplicativo, Teams&#10;&#10;Descrição gerada automaticamente"/>
+                    <pic:cNvPicPr/>
+                  </pic:nvPicPr>
+                  <pic:blipFill>
+                    <a:blip r:embed="rId40"/>
+                    <a:stretch>
+                      <a:fillRect/>
+                    </a:stretch>
+                  </pic:blipFill>
+                  <pic:spPr>
+                    <a:xfrm>
+                      <a:off x="0" y="0"/>
+                      <a:ext cx="5400040" cy="2058035"/>
+                    </a:xfrm>
+                    <a:prstGeom prst="rect">
+                      <a:avLst/>
+                    </a:prstGeom>
+                  </pic:spPr>
+                </pic:pic>
+              </a:graphicData>
+            </a:graphic>
+          </wp:inline>
+        </w:drawing>
+      </w:r>
+    </w:p>
+    <w:p>
+      <w:pPr>
+        <w:jc w:val="both"/>
+      </w:pPr>
+    </w:p>
+    <w:p>
+      <w:pPr>
+        <w:jc w:val="both"/>
+      </w:pPr>
+      <w:r>
+        <w:rPr>
+          <w:noProof/>
+        </w:rPr>
+        <w:drawing>
+          <wp:inline distT="0" distB="0" distL="0" distR="0" wp14:anchorId="06345D5D" wp14:editId="67D1238F">
+            <wp:extent cx="5400040" cy="1722755"/>
+            <wp:effectExtent l="0" t="0" r="0" b="0"/>
+            <wp:docPr id="137712939" name="Imagem 1" descr="Interface gráfica do usuário, Texto, Aplicativo&#10;&#10;Descrição gerada automaticamente"/>
+            <wp:cNvGraphicFramePr>
+              <a:graphicFrameLocks xmlns:a="http://schemas.openxmlformats.org/drawingml/2006/main" noChangeAspect="1"/>
+            </wp:cNvGraphicFramePr>
+            <a:graphic xmlns:a="http://schemas.openxmlformats.org/drawingml/2006/main">
+              <a:graphicData uri="http://schemas.openxmlformats.org/drawingml/2006/picture">
+                <pic:pic xmlns:pic="http://schemas.openxmlformats.org/drawingml/2006/picture">
+                  <pic:nvPicPr>
+                    <pic:cNvPr id="137712939" name="Imagem 1" descr="Interface gráfica do usuário, Texto, Aplicativo&#10;&#10;Descrição gerada automaticamente"/>
+                    <pic:cNvPicPr/>
+                  </pic:nvPicPr>
+                  <pic:blipFill>
+                    <a:blip r:embed="rId41"/>
+                    <a:stretch>
+                      <a:fillRect/>
+                    </a:stretch>
+                  </pic:blipFill>
+                  <pic:spPr>
+                    <a:xfrm>
+                      <a:off x="0" y="0"/>
+                      <a:ext cx="5400040" cy="1722755"/>
+                    </a:xfrm>
+                    <a:prstGeom prst="rect">
+                      <a:avLst/>
+                    </a:prstGeom>
+                  </pic:spPr>
+                </pic:pic>
+              </a:graphicData>
+            </a:graphic>
+          </wp:inline>
+        </w:drawing>
+      </w:r>
+    </w:p>
+    <w:p>
+      <w:pPr>
+        <w:jc w:val="both"/>
+      </w:pPr>
+    </w:p>
+    <w:p>
+      <w:pPr>
+        <w:spacing w:line="276" w:lineRule="auto"/>
+        <w:jc w:val="both"/>
+      </w:pPr>
+      <w:r>
+        <w:tab/>
+        <w:t>The following Table organizes the results obtained from the embedding solution and the use of the Index in the Execution time for this particular query for the latest reviews.</w:t>
+      </w:r>
+    </w:p>
+    <w:p>
+      <w:pPr>
+        <w:jc w:val="both"/>
+      </w:pPr>
+    </w:p>
+    <w:tbl>
+      <w:tblPr>
+        <w:tblStyle w:val="Tabelacomgrade"/>
+        <w:tblW w:w="0" w:type="auto"/>
+        <w:tblLook w:val="04A0" w:firstRow="1" w:lastRow="0" w:firstColumn="1" w:lastColumn="0" w:noHBand="0" w:noVBand="1"/>
+      </w:tblPr>
+      <w:tblGrid>
+        <w:gridCol w:w="5949"/>
+        <w:gridCol w:w="2545"/>
+      </w:tblGrid>
+      <w:tr>
+        <w:tc>
+          <w:tcPr>
+            <w:tcW w:w="5949" w:type="dxa"/>
+            <w:shd w:val="clear" w:color="auto" w:fill="ACB9CA" w:themeFill="text2" w:themeFillTint="66"/>
+          </w:tcPr>
+          <w:p>
+            <w:pPr>
+              <w:jc w:val="center"/>
+              <w:rPr>
+                <w:rFonts w:ascii="Consolas" w:hAnsi="Consolas"/>
+                <w:sz w:val="22"/>
+                <w:szCs w:val="22"/>
+              </w:rPr>
+            </w:pPr>
+            <w:r>
+              <w:rPr>
+                <w:rFonts w:ascii="Consolas" w:hAnsi="Consolas"/>
+                <w:sz w:val="22"/>
+                <w:szCs w:val="22"/>
+              </w:rPr>
+              <w:t>Search Method</w:t>
+            </w:r>
+          </w:p>
+        </w:tc>
+        <w:tc>
+          <w:tcPr>
+            <w:tcW w:w="2545" w:type="dxa"/>
+            <w:shd w:val="clear" w:color="auto" w:fill="ACB9CA" w:themeFill="text2" w:themeFillTint="66"/>
+          </w:tcPr>
+          <w:p>
+            <w:pPr>
+              <w:jc w:val="center"/>
+              <w:rPr>
+                <w:rFonts w:ascii="Consolas" w:hAnsi="Consolas"/>
+                <w:sz w:val="22"/>
+                <w:szCs w:val="22"/>
+              </w:rPr>
+            </w:pPr>
+            <w:r>
+              <w:rPr>
+                <w:rFonts w:ascii="Consolas" w:hAnsi="Consolas"/>
+                <w:sz w:val="22"/>
+                <w:szCs w:val="22"/>
+              </w:rPr>
+              <w:t>Execution Time (ms)</w:t>
+            </w:r>
+          </w:p>
+        </w:tc>
+      </w:tr>
+      <w:tr>
+        <w:tc>
+          <w:tcPr>
+            <w:tcW w:w="5949" w:type="dxa"/>
+          </w:tcPr>
+          <w:p>
+            <w:pPr>
+              <w:rPr>
+                <w:rFonts w:ascii="Consolas" w:hAnsi="Consolas"/>
+                <w:sz w:val="22"/>
+                <w:szCs w:val="22"/>
+              </w:rPr>
+            </w:pPr>
+            <w:r>
+              <w:rPr>
+                <w:rFonts w:ascii="Consolas" w:hAnsi="Consolas"/>
+                <w:sz w:val="22"/>
+                <w:szCs w:val="22"/>
+              </w:rPr>
+              <w:t>Find and Sort “reviews” from the game_reviews collection</w:t>
+            </w:r>
+          </w:p>
+        </w:tc>
+        <w:tc>
+          <w:tcPr>
+            <w:tcW w:w="2545" w:type="dxa"/>
+          </w:tcPr>
+          <w:p>
+            <w:pPr>
+              <w:jc w:val="center"/>
+              <w:rPr>
+                <w:rFonts w:ascii="Consolas" w:hAnsi="Consolas"/>
+                <w:sz w:val="22"/>
+                <w:szCs w:val="22"/>
+              </w:rPr>
+            </w:pPr>
+            <w:r>
+              <w:rPr>
+                <w:rFonts w:ascii="Consolas" w:hAnsi="Consolas"/>
+                <w:sz w:val="22"/>
+                <w:szCs w:val="22"/>
+              </w:rPr>
+              <w:t>151</w:t>
+            </w:r>
+          </w:p>
+        </w:tc>
+      </w:tr>
+      <w:tr>
+        <w:tc>
+          <w:tcPr>
+            <w:tcW w:w="5949" w:type="dxa"/>
+          </w:tcPr>
+          <w:p>
+            <w:pPr>
+              <w:rPr>
+                <w:rFonts w:ascii="Consolas" w:hAnsi="Consolas"/>
+                <w:sz w:val="22"/>
+                <w:szCs w:val="22"/>
+              </w:rPr>
+            </w:pPr>
+            <w:r>
+              <w:rPr>
+                <w:rFonts w:ascii="Consolas" w:hAnsi="Consolas"/>
+                <w:sz w:val="22"/>
+                <w:szCs w:val="22"/>
+              </w:rPr>
+              <w:t xml:space="preserve">Find </w:t>
+            </w:r>
+            <w:r>
+              <w:rPr>
+                <w:rFonts w:ascii="Consolas" w:hAnsi="Consolas"/>
+                <w:sz w:val="22"/>
+                <w:szCs w:val="22"/>
+              </w:rPr>
+              <w:t>“game_requirement” from the system_requirements collection (NO index)</w:t>
+            </w:r>
+            <w:r>
+              <w:rPr>
+                <w:rFonts w:ascii="Consolas" w:hAnsi="Consolas"/>
+                <w:sz w:val="22"/>
+                <w:szCs w:val="22"/>
+              </w:rPr>
+              <w:t xml:space="preserve"> – embedded reviews</w:t>
+            </w:r>
+          </w:p>
+        </w:tc>
+        <w:tc>
+          <w:tcPr>
+            <w:tcW w:w="2545" w:type="dxa"/>
+          </w:tcPr>
+          <w:p>
+            <w:pPr>
+              <w:jc w:val="center"/>
+              <w:rPr>
+                <w:rFonts w:ascii="Consolas" w:hAnsi="Consolas"/>
+                <w:sz w:val="22"/>
+                <w:szCs w:val="22"/>
+              </w:rPr>
+            </w:pPr>
+            <w:r>
+              <w:rPr>
+                <w:rFonts w:ascii="Consolas" w:hAnsi="Consolas"/>
+                <w:sz w:val="22"/>
+                <w:szCs w:val="22"/>
+              </w:rPr>
+              <w:t>43</w:t>
+            </w:r>
+          </w:p>
+        </w:tc>
+      </w:tr>
+      <w:tr>
+        <w:tc>
+          <w:tcPr>
+            <w:tcW w:w="5949" w:type="dxa"/>
+          </w:tcPr>
+          <w:p>
+            <w:pPr>
+              <w:rPr>
+                <w:rFonts w:ascii="Consolas" w:hAnsi="Consolas"/>
+                <w:sz w:val="22"/>
+                <w:szCs w:val="22"/>
+              </w:rPr>
+            </w:pPr>
+            <w:r>
+              <w:rPr>
+                <w:rFonts w:ascii="Consolas" w:hAnsi="Consolas"/>
+                <w:sz w:val="22"/>
+                <w:szCs w:val="22"/>
+              </w:rPr>
+              <w:t>Find “game</w:t>
+            </w:r>
+            <w:r>
+              <w:rPr>
+                <w:rFonts w:ascii="Consolas" w:hAnsi="Consolas"/>
+                <w:sz w:val="22"/>
+                <w:szCs w:val="22"/>
+              </w:rPr>
+              <w:t>_</w:t>
+            </w:r>
+            <w:r>
+              <w:rPr>
+                <w:rFonts w:ascii="Consolas" w:hAnsi="Consolas"/>
+                <w:sz w:val="22"/>
+                <w:szCs w:val="22"/>
+              </w:rPr>
+              <w:t>requirement” from the system_requirements collection (“title” used as index)</w:t>
+            </w:r>
+            <w:r>
+              <w:rPr>
+                <w:rFonts w:ascii="Consolas" w:hAnsi="Consolas"/>
+                <w:sz w:val="22"/>
+                <w:szCs w:val="22"/>
+              </w:rPr>
+              <w:t xml:space="preserve"> </w:t>
+            </w:r>
+            <w:r>
+              <w:rPr>
+                <w:rFonts w:ascii="Consolas" w:hAnsi="Consolas"/>
+                <w:sz w:val="22"/>
+                <w:szCs w:val="22"/>
+              </w:rPr>
+              <w:t>– embedded reviews</w:t>
+            </w:r>
+          </w:p>
+        </w:tc>
+        <w:tc>
+          <w:tcPr>
+            <w:tcW w:w="2545" w:type="dxa"/>
+          </w:tcPr>
+          <w:p>
+            <w:pPr>
+              <w:jc w:val="center"/>
+              <w:rPr>
+                <w:rFonts w:ascii="Consolas" w:hAnsi="Consolas"/>
+                <w:sz w:val="22"/>
+                <w:szCs w:val="22"/>
+              </w:rPr>
+            </w:pPr>
+            <w:r>
+              <w:rPr>
+                <w:rFonts w:ascii="Consolas" w:hAnsi="Consolas"/>
+                <w:sz w:val="22"/>
+                <w:szCs w:val="22"/>
+              </w:rPr>
+              <w:t>0</w:t>
+            </w:r>
+          </w:p>
+        </w:tc>
+      </w:tr>
+    </w:tbl>
+    <w:p>
+      <w:pPr>
+        <w:jc w:val="both"/>
+      </w:pPr>
+    </w:p>
+    <w:p>
+      <w:pPr>
+        <w:jc w:val="both"/>
+      </w:pPr>
+    </w:p>
+    <w:p>
+      <w:pPr>
+        <w:spacing w:line="276" w:lineRule="auto"/>
+        <w:jc w:val="both"/>
+      </w:pPr>
+      <w:r>
+        <w:tab/>
+      </w:r>
+      <w:r>
+        <w:t>As the Indexing method improved the performance for the review’s searches, an index was also implemented in the components searches, also resulting in an increase in performance as the execution time was significantly lower. As most of the read operation uses the components assigned ID value, an Index was created for this f</w:t>
+      </w:r>
+      <w:r>
+        <w:t>iel</w:t>
+      </w:r>
+      <w:r>
+        <w:t>d, and the results for the queries are shown:</w:t>
+      </w:r>
+    </w:p>
+    <w:p>
+      <w:pPr>
+        <w:jc w:val="both"/>
+      </w:pPr>
+    </w:p>
+    <w:p>
+      <w:pPr>
+        <w:jc w:val="both"/>
+      </w:pPr>
+    </w:p>
+    <w:p>
+      <w:pPr>
+        <w:jc w:val="both"/>
+      </w:pPr>
+    </w:p>
+    <w:p>
+      <w:pPr>
+        <w:jc w:val="both"/>
+      </w:pPr>
+    </w:p>
+    <w:p>
+      <w:pPr>
+        <w:jc w:val="both"/>
+      </w:pPr>
+    </w:p>
+    <w:p>
+      <w:pPr>
+        <w:jc w:val="both"/>
+      </w:pPr>
+    </w:p>
+    <w:p>
+      <w:pPr>
+        <w:ind w:firstLine="708"/>
+        <w:jc w:val="both"/>
+        <w:rPr>
+          <w:lang w:val="pt-BR"/>
+        </w:rPr>
+      </w:pPr>
+      <w:r>
+        <w:rPr>
+          <w:lang w:val="pt-BR"/>
+        </w:rPr>
+        <w:lastRenderedPageBreak/>
+        <w:t>No index:</w:t>
+      </w:r>
+    </w:p>
+    <w:p>
+      <w:pPr>
+        <w:jc w:val="both"/>
+        <w:rPr>
+          <w:rFonts w:ascii="Consolas" w:hAnsi="Consolas"/>
+          <w:lang w:val="pt-BR"/>
+        </w:rPr>
+      </w:pPr>
+      <w:r>
+        <w:rPr>
+          <w:rFonts w:ascii="Consolas" w:hAnsi="Consolas"/>
+          <w:lang w:val="pt-BR"/>
+        </w:rPr>
+        <w:t>f</w:t>
+      </w:r>
+      <w:r>
+        <w:rPr>
+          <w:rFonts w:ascii="Consolas" w:hAnsi="Consolas"/>
+          <w:lang w:val="pt-BR"/>
+        </w:rPr>
+        <w:t xml:space="preserve">ind </w:t>
+      </w:r>
+      <w:r>
+        <w:rPr>
+          <w:rFonts w:ascii="Consolas" w:hAnsi="Consolas"/>
+          <w:lang w:val="pt-BR"/>
+        </w:rPr>
+        <w:t>{componentID: "7c1ee222-7b64-4b5e-b338-c4fd325e8449"}</w:t>
+      </w:r>
+    </w:p>
+    <w:p>
+      <w:pPr>
+        <w:jc w:val="both"/>
+      </w:pPr>
+      <w:r>
+        <w:rPr>
+          <w:noProof/>
+        </w:rPr>
+        <w:drawing>
+          <wp:inline distT="0" distB="0" distL="0" distR="0" wp14:anchorId="2AD1C3F5" wp14:editId="5D5ED626">
+            <wp:extent cx="5400040" cy="1954530"/>
+            <wp:effectExtent l="0" t="0" r="0" b="7620"/>
+            <wp:docPr id="265530552" name="Imagem 1" descr="Interface gráfica do usuário, Aplicativo, Teams&#10;&#10;Descrição gerada automaticamente"/>
+            <wp:cNvGraphicFramePr>
+              <a:graphicFrameLocks xmlns:a="http://schemas.openxmlformats.org/drawingml/2006/main" noChangeAspect="1"/>
+            </wp:cNvGraphicFramePr>
+            <a:graphic xmlns:a="http://schemas.openxmlformats.org/drawingml/2006/main">
+              <a:graphicData uri="http://schemas.openxmlformats.org/drawingml/2006/picture">
+                <pic:pic xmlns:pic="http://schemas.openxmlformats.org/drawingml/2006/picture">
+                  <pic:nvPicPr>
+                    <pic:cNvPr id="265530552" name="Imagem 1" descr="Interface gráfica do usuário, Aplicativo, Teams&#10;&#10;Descrição gerada automaticamente"/>
+                    <pic:cNvPicPr/>
+                  </pic:nvPicPr>
+                  <pic:blipFill>
+                    <a:blip r:embed="rId42"/>
+                    <a:stretch>
+                      <a:fillRect/>
+                    </a:stretch>
+                  </pic:blipFill>
+                  <pic:spPr>
+                    <a:xfrm>
+                      <a:off x="0" y="0"/>
+                      <a:ext cx="5400040" cy="1954530"/>
+                    </a:xfrm>
+                    <a:prstGeom prst="rect">
+                      <a:avLst/>
+                    </a:prstGeom>
+                  </pic:spPr>
+                </pic:pic>
+              </a:graphicData>
+            </a:graphic>
+          </wp:inline>
+        </w:drawing>
+      </w:r>
+    </w:p>
+    <w:p>
+      <w:pPr>
+        <w:jc w:val="both"/>
+      </w:pPr>
+    </w:p>
+    <w:p>
+      <w:pPr>
+        <w:jc w:val="both"/>
+      </w:pPr>
+    </w:p>
+    <w:p>
+      <w:pPr>
+        <w:ind w:firstLine="708"/>
+        <w:jc w:val="both"/>
+        <w:rPr>
+          <w:lang w:val="pt-BR"/>
+        </w:rPr>
+      </w:pPr>
+      <w:r>
+        <w:rPr>
+          <w:lang w:val="pt-BR"/>
+        </w:rPr>
+        <w:t>Index for “componentID”</w:t>
+      </w:r>
+      <w:r>
+        <w:rPr>
+          <w:lang w:val="pt-BR"/>
+        </w:rPr>
+        <w:t>:</w:t>
+      </w:r>
+    </w:p>
+    <w:p>
+      <w:pPr>
+        <w:jc w:val="both"/>
+        <w:rPr>
+          <w:rFonts w:ascii="Consolas" w:hAnsi="Consolas"/>
+          <w:lang w:val="pt-BR"/>
+        </w:rPr>
+      </w:pPr>
+      <w:r>
+        <w:rPr>
+          <w:rFonts w:ascii="Consolas" w:hAnsi="Consolas"/>
+          <w:lang w:val="pt-BR"/>
+        </w:rPr>
+        <w:t>f</w:t>
+      </w:r>
+      <w:r>
+        <w:rPr>
+          <w:rFonts w:ascii="Consolas" w:hAnsi="Consolas"/>
+          <w:lang w:val="pt-BR"/>
+        </w:rPr>
+        <w:t>ind {componentID: "7c1ee222-7b64-4b5e-b338-c4fd325e8449"}</w:t>
+      </w:r>
+    </w:p>
+    <w:p>
+      <w:pPr>
+        <w:jc w:val="both"/>
+        <w:rPr>
+          <w:lang w:val="pt-BR"/>
+        </w:rPr>
+      </w:pPr>
+    </w:p>
+    <w:p>
+      <w:pPr>
+        <w:jc w:val="both"/>
+      </w:pPr>
+      <w:r>
+        <w:rPr>
+          <w:noProof/>
+        </w:rPr>
+        <w:drawing>
+          <wp:inline distT="0" distB="0" distL="0" distR="0" wp14:anchorId="40EA5282" wp14:editId="08D4059C">
+            <wp:extent cx="5400040" cy="2033905"/>
+            <wp:effectExtent l="0" t="0" r="0" b="4445"/>
+            <wp:docPr id="2100087280" name="Imagem 1" descr="Interface gráfica do usuário, Texto, Aplicativo&#10;&#10;Descrição gerada automaticamente"/>
+            <wp:cNvGraphicFramePr>
+              <a:graphicFrameLocks xmlns:a="http://schemas.openxmlformats.org/drawingml/2006/main" noChangeAspect="1"/>
+            </wp:cNvGraphicFramePr>
+            <a:graphic xmlns:a="http://schemas.openxmlformats.org/drawingml/2006/main">
+              <a:graphicData uri="http://schemas.openxmlformats.org/drawingml/2006/picture">
+                <pic:pic xmlns:pic="http://schemas.openxmlformats.org/drawingml/2006/picture">
+                  <pic:nvPicPr>
+                    <pic:cNvPr id="2100087280" name="Imagem 1" descr="Interface gráfica do usuário, Texto, Aplicativo&#10;&#10;Descrição gerada automaticamente"/>
+                    <pic:cNvPicPr/>
+                  </pic:nvPicPr>
+                  <pic:blipFill>
+                    <a:blip r:embed="rId43"/>
+                    <a:stretch>
+                      <a:fillRect/>
+                    </a:stretch>
+                  </pic:blipFill>
+                  <pic:spPr>
+                    <a:xfrm>
+                      <a:off x="0" y="0"/>
+                      <a:ext cx="5400040" cy="2033905"/>
+                    </a:xfrm>
+                    <a:prstGeom prst="rect">
+                      <a:avLst/>
+                    </a:prstGeom>
+                  </pic:spPr>
+                </pic:pic>
+              </a:graphicData>
+            </a:graphic>
+          </wp:inline>
+        </w:drawing>
+      </w:r>
+    </w:p>
+    <w:p>
+      <w:pPr>
+        <w:jc w:val="both"/>
+      </w:pPr>
+      <w:r>
+        <w:rPr>
+          <w:noProof/>
+        </w:rPr>
+        <w:drawing>
+          <wp:inline distT="0" distB="0" distL="0" distR="0" wp14:anchorId="6566050F" wp14:editId="14586547">
+            <wp:extent cx="5400040" cy="1880235"/>
+            <wp:effectExtent l="0" t="0" r="0" b="5715"/>
+            <wp:docPr id="939451998" name="Imagem 1" descr="Interface gráfica do usuário, Texto, Aplicativo, Email&#10;&#10;Descrição gerada automaticamente"/>
+            <wp:cNvGraphicFramePr>
+              <a:graphicFrameLocks xmlns:a="http://schemas.openxmlformats.org/drawingml/2006/main" noChangeAspect="1"/>
+            </wp:cNvGraphicFramePr>
+            <a:graphic xmlns:a="http://schemas.openxmlformats.org/drawingml/2006/main">
+              <a:graphicData uri="http://schemas.openxmlformats.org/drawingml/2006/picture">
+                <pic:pic xmlns:pic="http://schemas.openxmlformats.org/drawingml/2006/picture">
+                  <pic:nvPicPr>
+                    <pic:cNvPr id="939451998" name="Imagem 1" descr="Interface gráfica do usuário, Texto, Aplicativo, Email&#10;&#10;Descrição gerada automaticamente"/>
+                    <pic:cNvPicPr/>
+                  </pic:nvPicPr>
+                  <pic:blipFill>
+                    <a:blip r:embed="rId44"/>
+                    <a:stretch>
+                      <a:fillRect/>
+                    </a:stretch>
+                  </pic:blipFill>
+                  <pic:spPr>
+                    <a:xfrm>
+                      <a:off x="0" y="0"/>
+                      <a:ext cx="5400040" cy="1880235"/>
+                    </a:xfrm>
+                    <a:prstGeom prst="rect">
+                      <a:avLst/>
+                    </a:prstGeom>
+                  </pic:spPr>
+                </pic:pic>
+              </a:graphicData>
+            </a:graphic>
+          </wp:inline>
+        </w:drawing>
+      </w:r>
+    </w:p>
+    <w:p>
+      <w:pPr>
+        <w:jc w:val="both"/>
+      </w:pPr>
     </w:p>
     <w:p/>
     <w:p/>
@@ -12711,19 +15467,354 @@
     <w:p/>
     <w:p/>
     <w:p/>
+    <w:p/>
+    <w:p>
+      <w:pPr>
+        <w:pStyle w:val="Ttulo2"/>
+        <w:spacing w:line="276" w:lineRule="auto"/>
+        <w:rPr>
+          <w:rFonts w:ascii="Times New Roman" w:hAnsi="Times New Roman" w:cs="Times New Roman"/>
+          <w:color w:val="auto"/>
+        </w:rPr>
+      </w:pPr>
+      <w:bookmarkStart w:id="16" w:name="_Toc144360510"/>
+      <w:r>
+        <w:rPr>
+          <w:rFonts w:ascii="Times New Roman" w:hAnsi="Times New Roman" w:cs="Times New Roman"/>
+          <w:color w:val="auto"/>
+        </w:rPr>
+        <w:lastRenderedPageBreak/>
+        <w:t>5</w:t>
+      </w:r>
+      <w:r>
+        <w:rPr>
+          <w:rFonts w:ascii="Times New Roman" w:hAnsi="Times New Roman" w:cs="Times New Roman"/>
+          <w:color w:val="auto"/>
+        </w:rPr>
+        <w:t>.</w:t>
+      </w:r>
+      <w:r>
+        <w:rPr>
+          <w:rFonts w:ascii="Times New Roman" w:hAnsi="Times New Roman" w:cs="Times New Roman"/>
+          <w:color w:val="auto"/>
+        </w:rPr>
+        <w:t>3</w:t>
+      </w:r>
+      <w:r>
+        <w:rPr>
+          <w:rFonts w:ascii="Times New Roman" w:hAnsi="Times New Roman" w:cs="Times New Roman"/>
+          <w:color w:val="auto"/>
+        </w:rPr>
+        <w:tab/>
+      </w:r>
+      <w:r>
+        <w:rPr>
+          <w:rFonts w:ascii="Times New Roman" w:hAnsi="Times New Roman" w:cs="Times New Roman"/>
+          <w:color w:val="auto"/>
+        </w:rPr>
+        <w:t>Statistics (Additional Functions)</w:t>
+      </w:r>
+      <w:bookmarkEnd w:id="16"/>
+    </w:p>
+    <w:p>
+      <w:pPr>
+        <w:spacing w:line="276" w:lineRule="auto"/>
+        <w:jc w:val="both"/>
+      </w:pPr>
+    </w:p>
+    <w:p>
+      <w:pPr>
+        <w:spacing w:line="276" w:lineRule="auto"/>
+        <w:ind w:firstLine="708"/>
+        <w:jc w:val="both"/>
+      </w:pPr>
+      <w:r>
+        <w:t>As a final mention</w:t>
+      </w:r>
+      <w:r>
+        <w:t>, a statistics function for the listed PC components was included for the manager, to obtain more information on how the distribution of components for each category is, as well as average pricing and benchmark scores. The results shown for the execution of this function for CPUs and for GPUs is shown:</w:t>
+      </w:r>
+    </w:p>
+    <w:p/>
+    <w:p>
+      <w:pPr>
+        <w:ind w:left="-567" w:right="-567"/>
+      </w:pPr>
+      <w:r>
+        <w:rPr>
+          <w:noProof/>
+        </w:rPr>
+        <w:drawing>
+          <wp:inline distT="0" distB="0" distL="0" distR="0" wp14:anchorId="5117BA04" wp14:editId="4AE1DA26">
+            <wp:extent cx="6107504" cy="1526876"/>
+            <wp:effectExtent l="0" t="0" r="7620" b="0"/>
+            <wp:docPr id="723117838" name="Imagem 1" descr="Calendário&#10;&#10;Descrição gerada automaticamente"/>
+            <wp:cNvGraphicFramePr>
+              <a:graphicFrameLocks xmlns:a="http://schemas.openxmlformats.org/drawingml/2006/main" noChangeAspect="1"/>
+            </wp:cNvGraphicFramePr>
+            <a:graphic xmlns:a="http://schemas.openxmlformats.org/drawingml/2006/main">
+              <a:graphicData uri="http://schemas.openxmlformats.org/drawingml/2006/picture">
+                <pic:pic xmlns:pic="http://schemas.openxmlformats.org/drawingml/2006/picture">
+                  <pic:nvPicPr>
+                    <pic:cNvPr id="723117838" name="Imagem 1" descr="Calendário&#10;&#10;Descrição gerada automaticamente"/>
+                    <pic:cNvPicPr/>
+                  </pic:nvPicPr>
+                  <pic:blipFill>
+                    <a:blip r:embed="rId45"/>
+                    <a:stretch>
+                      <a:fillRect/>
+                    </a:stretch>
+                  </pic:blipFill>
+                  <pic:spPr>
+                    <a:xfrm>
+                      <a:off x="0" y="0"/>
+                      <a:ext cx="6120411" cy="1530103"/>
+                    </a:xfrm>
+                    <a:prstGeom prst="rect">
+                      <a:avLst/>
+                    </a:prstGeom>
+                  </pic:spPr>
+                </pic:pic>
+              </a:graphicData>
+            </a:graphic>
+          </wp:inline>
+        </w:drawing>
+      </w:r>
+    </w:p>
+    <w:p>
+      <w:pPr>
+        <w:spacing w:line="276" w:lineRule="auto"/>
+        <w:jc w:val="center"/>
+        <w:rPr>
+          <w:noProof/>
+        </w:rPr>
+      </w:pPr>
+      <w:r>
+        <w:rPr>
+          <w:sz w:val="22"/>
+          <w:szCs w:val="22"/>
+        </w:rPr>
+        <w:t xml:space="preserve">Figure </w:t>
+      </w:r>
+      <w:r>
+        <w:rPr>
+          <w:sz w:val="22"/>
+          <w:szCs w:val="22"/>
+        </w:rPr>
+        <w:t>1</w:t>
+      </w:r>
+      <w:r>
+        <w:rPr>
+          <w:sz w:val="22"/>
+          <w:szCs w:val="22"/>
+        </w:rPr>
+        <w:t>8</w:t>
+      </w:r>
+      <w:r>
+        <w:rPr>
+          <w:sz w:val="22"/>
+          <w:szCs w:val="22"/>
+        </w:rPr>
+        <w:t xml:space="preserve"> </w:t>
+      </w:r>
+      <w:r>
+        <w:rPr>
+          <w:sz w:val="22"/>
+          <w:szCs w:val="22"/>
+        </w:rPr>
+        <w:t>– GPUs statistics for three categories</w:t>
+      </w:r>
+      <w:r>
+        <w:rPr>
+          <w:sz w:val="22"/>
+          <w:szCs w:val="22"/>
+        </w:rPr>
+        <w:t>.</w:t>
+      </w:r>
+    </w:p>
+    <w:p/>
+    <w:p>
+      <w:pPr>
+        <w:ind w:left="-567" w:right="-567"/>
+      </w:pPr>
+      <w:r>
+        <w:rPr>
+          <w:noProof/>
+        </w:rPr>
+        <w:drawing>
+          <wp:inline distT="0" distB="0" distL="0" distR="0" wp14:anchorId="28B21AD3" wp14:editId="4EA899A5">
+            <wp:extent cx="6070345" cy="1932317"/>
+            <wp:effectExtent l="0" t="0" r="6985" b="0"/>
+            <wp:docPr id="809287909" name="Imagem 1" descr="Tela de computador com texto preto sobre fundo branco&#10;&#10;Descrição gerada automaticamente"/>
+            <wp:cNvGraphicFramePr>
+              <a:graphicFrameLocks xmlns:a="http://schemas.openxmlformats.org/drawingml/2006/main" noChangeAspect="1"/>
+            </wp:cNvGraphicFramePr>
+            <a:graphic xmlns:a="http://schemas.openxmlformats.org/drawingml/2006/main">
+              <a:graphicData uri="http://schemas.openxmlformats.org/drawingml/2006/picture">
+                <pic:pic xmlns:pic="http://schemas.openxmlformats.org/drawingml/2006/picture">
+                  <pic:nvPicPr>
+                    <pic:cNvPr id="809287909" name="Imagem 1" descr="Tela de computador com texto preto sobre fundo branco&#10;&#10;Descrição gerada automaticamente"/>
+                    <pic:cNvPicPr/>
+                  </pic:nvPicPr>
+                  <pic:blipFill>
+                    <a:blip r:embed="rId46"/>
+                    <a:stretch>
+                      <a:fillRect/>
+                    </a:stretch>
+                  </pic:blipFill>
+                  <pic:spPr>
+                    <a:xfrm>
+                      <a:off x="0" y="0"/>
+                      <a:ext cx="6078916" cy="1935045"/>
+                    </a:xfrm>
+                    <a:prstGeom prst="rect">
+                      <a:avLst/>
+                    </a:prstGeom>
+                  </pic:spPr>
+                </pic:pic>
+              </a:graphicData>
+            </a:graphic>
+          </wp:inline>
+        </w:drawing>
+      </w:r>
+    </w:p>
+    <w:p>
+      <w:pPr>
+        <w:spacing w:line="276" w:lineRule="auto"/>
+        <w:jc w:val="center"/>
+        <w:rPr>
+          <w:noProof/>
+        </w:rPr>
+      </w:pPr>
+      <w:r>
+        <w:rPr>
+          <w:sz w:val="22"/>
+          <w:szCs w:val="22"/>
+        </w:rPr>
+        <w:t xml:space="preserve">Figure </w:t>
+      </w:r>
+      <w:r>
+        <w:rPr>
+          <w:sz w:val="22"/>
+          <w:szCs w:val="22"/>
+        </w:rPr>
+        <w:t>1</w:t>
+      </w:r>
+      <w:r>
+        <w:rPr>
+          <w:sz w:val="22"/>
+          <w:szCs w:val="22"/>
+        </w:rPr>
+        <w:t>9</w:t>
+      </w:r>
+      <w:r>
+        <w:rPr>
+          <w:sz w:val="22"/>
+          <w:szCs w:val="22"/>
+        </w:rPr>
+        <w:t xml:space="preserve"> – </w:t>
+      </w:r>
+      <w:r>
+        <w:rPr>
+          <w:sz w:val="22"/>
+          <w:szCs w:val="22"/>
+        </w:rPr>
+        <w:t>C</w:t>
+      </w:r>
+      <w:r>
+        <w:rPr>
+          <w:sz w:val="22"/>
+          <w:szCs w:val="22"/>
+        </w:rPr>
+        <w:t xml:space="preserve">PUs statistics for </w:t>
+      </w:r>
+      <w:r>
+        <w:rPr>
+          <w:sz w:val="22"/>
+          <w:szCs w:val="22"/>
+        </w:rPr>
+        <w:t>four</w:t>
+      </w:r>
+      <w:r>
+        <w:rPr>
+          <w:sz w:val="22"/>
+          <w:szCs w:val="22"/>
+        </w:rPr>
+        <w:t xml:space="preserve"> categories.</w:t>
+      </w:r>
+    </w:p>
+    <w:p>
+      <w:pPr>
+        <w:ind w:left="-567" w:right="-567"/>
+      </w:pPr>
+    </w:p>
+    <w:p>
+      <w:pPr>
+        <w:ind w:left="-567" w:right="-567" w:firstLine="567"/>
+      </w:pPr>
+      <w:r>
+        <w:t>A pipeline structure was also used to obtain the results shown, allowing a fast access to the DB system with an efficient query:</w:t>
+      </w:r>
+    </w:p>
+    <w:p>
+      <w:pPr>
+        <w:ind w:left="-567" w:right="-567"/>
+      </w:pPr>
+      <w:r>
+        <w:rPr>
+          <w:noProof/>
+        </w:rPr>
+        <w:lastRenderedPageBreak/>
+        <w:drawing>
+          <wp:inline distT="0" distB="0" distL="0" distR="0" wp14:anchorId="0887B1CD" wp14:editId="13D181FA">
+            <wp:extent cx="6088633" cy="4088921"/>
+            <wp:effectExtent l="0" t="0" r="7620" b="6985"/>
+            <wp:docPr id="1021741211" name="Imagem 1" descr="Texto&#10;&#10;Descrição gerada automaticamente"/>
+            <wp:cNvGraphicFramePr>
+              <a:graphicFrameLocks xmlns:a="http://schemas.openxmlformats.org/drawingml/2006/main" noChangeAspect="1"/>
+            </wp:cNvGraphicFramePr>
+            <a:graphic xmlns:a="http://schemas.openxmlformats.org/drawingml/2006/main">
+              <a:graphicData uri="http://schemas.openxmlformats.org/drawingml/2006/picture">
+                <pic:pic xmlns:pic="http://schemas.openxmlformats.org/drawingml/2006/picture">
+                  <pic:nvPicPr>
+                    <pic:cNvPr id="1021741211" name="Imagem 1" descr="Texto&#10;&#10;Descrição gerada automaticamente"/>
+                    <pic:cNvPicPr/>
+                  </pic:nvPicPr>
+                  <pic:blipFill>
+                    <a:blip r:embed="rId47"/>
+                    <a:stretch>
+                      <a:fillRect/>
+                    </a:stretch>
+                  </pic:blipFill>
+                  <pic:spPr>
+                    <a:xfrm>
+                      <a:off x="0" y="0"/>
+                      <a:ext cx="6102660" cy="4098341"/>
+                    </a:xfrm>
+                    <a:prstGeom prst="rect">
+                      <a:avLst/>
+                    </a:prstGeom>
+                  </pic:spPr>
+                </pic:pic>
+              </a:graphicData>
+            </a:graphic>
+          </wp:inline>
+        </w:drawing>
+      </w:r>
+    </w:p>
+    <w:p/>
+    <w:p/>
     <w:p>
       <w:pPr>
         <w:pStyle w:val="Ttulo1"/>
-      </w:pPr>
-      <w:r>
         <w:rPr>
           <w:rFonts w:ascii="Times New Roman" w:hAnsi="Times New Roman" w:cs="Times New Roman"/>
           <w:b/>
           <w:bCs/>
           <w:color w:val="auto"/>
         </w:rPr>
-        <w:t>6</w:t>
-      </w:r>
+      </w:pPr>
+      <w:bookmarkStart w:id="17" w:name="_Toc144360511"/>
       <w:r>
         <w:rPr>
           <w:rFonts w:ascii="Times New Roman" w:hAnsi="Times New Roman" w:cs="Times New Roman"/>
@@ -12731,7 +15822,7 @@
           <w:bCs/>
           <w:color w:val="auto"/>
         </w:rPr>
-        <w:t>.</w:t>
+        <w:t>6</w:t>
       </w:r>
       <w:r>
         <w:rPr>
@@ -12740,7 +15831,7 @@
           <w:bCs/>
           <w:color w:val="auto"/>
         </w:rPr>
-        <w:tab/>
+        <w:t>.</w:t>
       </w:r>
       <w:r>
         <w:rPr>
@@ -12749,7 +15840,71 @@
           <w:bCs/>
           <w:color w:val="auto"/>
         </w:rPr>
+        <w:tab/>
+      </w:r>
+      <w:r>
+        <w:rPr>
+          <w:rFonts w:ascii="Times New Roman" w:hAnsi="Times New Roman" w:cs="Times New Roman"/>
+          <w:b/>
+          <w:bCs/>
+          <w:color w:val="auto"/>
+        </w:rPr>
         <w:t>Conclusions</w:t>
+      </w:r>
+      <w:bookmarkEnd w:id="17"/>
+    </w:p>
+    <w:p/>
+    <w:p>
+      <w:pPr>
+        <w:spacing w:line="276" w:lineRule="auto"/>
+        <w:jc w:val="both"/>
+      </w:pPr>
+      <w:r>
+        <w:tab/>
+        <w:t xml:space="preserve">The results obtained from the testing of the developed function shows that the platform worked as expected, and all the services proposed were implemented, allowing a User to obtain valuable information about PC components, games and to evaluate is their system is compatible with a selected PC game. The reviews functions and analytics provided for the listed games in the platform complements well the system </w:t>
+      </w:r>
+      <w:r>
+        <w:t>proposed and</w:t>
+      </w:r>
+      <w:r>
+        <w:t xml:space="preserve"> improves user experience when </w:t>
+      </w:r>
+      <w:r>
+        <w:t>browsing</w:t>
+      </w:r>
+      <w:r>
+        <w:t xml:space="preserve"> for trending PC games.</w:t>
+      </w:r>
+    </w:p>
+    <w:p>
+      <w:pPr>
+        <w:spacing w:line="276" w:lineRule="auto"/>
+        <w:jc w:val="both"/>
+      </w:pPr>
+    </w:p>
+    <w:p>
+      <w:pPr>
+        <w:spacing w:line="276" w:lineRule="auto"/>
+        <w:jc w:val="both"/>
+      </w:pPr>
+      <w:r>
+        <w:tab/>
+        <w:t xml:space="preserve">In general, the access to the databases were fast and reliable, as not many entries were inserted in the DBMS and the volume of operations were also no significant. For a possible extension, more reviews </w:t>
+      </w:r>
+      <w:r>
+        <w:t>could be</w:t>
+      </w:r>
+      <w:r>
+        <w:t xml:space="preserve"> added to the system, making the replica set </w:t>
+      </w:r>
+      <w:r>
+        <w:t>implemented</w:t>
+      </w:r>
+      <w:r>
+        <w:t xml:space="preserve"> more relevant</w:t>
+      </w:r>
+      <w:r>
+        <w:t>. In conclusion the presented functions provide a base for the development of a more complex and intuitive hardware evaluation platform, as graphical interfaces could be used to improve the user experience.</w:t>
       </w:r>
     </w:p>
     <w:sectPr>

</xml_diff>